<commit_message>
Update C file Finally
</commit_message>
<xml_diff>
--- a/CMPE283-report-LAB-1.docx
+++ b/CMPE283-report-LAB-1.docx
@@ -63,25 +63,343 @@
         <w:pStyle w:val="p1"/>
         <w:rPr>
           <w:rFonts w:asciiTheme="minorHAnsi" w:hAnsiTheme="minorHAnsi"/>
-          <w:sz w:val="24"/>
-          <w:szCs w:val="24"/>
-        </w:rPr>
-      </w:pPr>
-    </w:p>
-    <w:p>
-      <w:pPr>
-        <w:pStyle w:val="p1"/>
-        <w:rPr>
-          <w:rFonts w:asciiTheme="minorHAnsi" w:hAnsiTheme="minorHAnsi"/>
-          <w:sz w:val="24"/>
-          <w:szCs w:val="24"/>
-        </w:rPr>
-      </w:pPr>
-      <w:r>
-        <w:rPr>
-          <w:rFonts w:asciiTheme="minorHAnsi" w:hAnsiTheme="minorHAnsi"/>
-          <w:sz w:val="24"/>
-          <w:szCs w:val="24"/>
+          <w:b/>
+          <w:sz w:val="24"/>
+          <w:szCs w:val="24"/>
+          <w:u w:val="single"/>
+        </w:rPr>
+      </w:pPr>
+      <w:r>
+        <w:rPr>
+          <w:rFonts w:asciiTheme="minorHAnsi" w:hAnsiTheme="minorHAnsi"/>
+          <w:b/>
+          <w:sz w:val="24"/>
+          <w:szCs w:val="24"/>
+          <w:u w:val="single"/>
+        </w:rPr>
+        <w:t>Questions:</w:t>
+      </w:r>
+    </w:p>
+    <w:p>
+      <w:pPr>
+        <w:pStyle w:val="p1"/>
+        <w:rPr>
+          <w:rFonts w:asciiTheme="minorHAnsi" w:hAnsiTheme="minorHAnsi"/>
+          <w:b/>
+          <w:sz w:val="24"/>
+          <w:szCs w:val="24"/>
+          <w:u w:val="single"/>
+        </w:rPr>
+      </w:pPr>
+    </w:p>
+    <w:p>
+      <w:pPr>
+        <w:pStyle w:val="p1"/>
+        <w:numPr>
+          <w:ilvl w:val="0"/>
+          <w:numId w:val="4"/>
+        </w:numPr>
+        <w:rPr>
+          <w:rFonts w:asciiTheme="minorHAnsi" w:hAnsiTheme="minorHAnsi"/>
+          <w:b/>
+          <w:sz w:val="24"/>
+          <w:szCs w:val="24"/>
+          <w:u w:val="single"/>
+        </w:rPr>
+      </w:pPr>
+      <w:r>
+        <w:rPr>
+          <w:rFonts w:asciiTheme="minorHAnsi" w:hAnsiTheme="minorHAnsi"/>
+          <w:b/>
+          <w:sz w:val="24"/>
+          <w:szCs w:val="24"/>
+        </w:rPr>
+        <w:t>Details about my contribution</w:t>
+      </w:r>
+      <w:r>
+        <w:rPr>
+          <w:rFonts w:asciiTheme="minorHAnsi" w:hAnsiTheme="minorHAnsi"/>
+          <w:sz w:val="24"/>
+          <w:szCs w:val="24"/>
+        </w:rPr>
+        <w:t>.</w:t>
+      </w:r>
+    </w:p>
+    <w:p>
+      <w:pPr>
+        <w:pStyle w:val="p1"/>
+        <w:ind w:left="720"/>
+        <w:rPr>
+          <w:rFonts w:asciiTheme="minorHAnsi" w:hAnsiTheme="minorHAnsi"/>
+          <w:b/>
+          <w:sz w:val="24"/>
+          <w:szCs w:val="24"/>
+          <w:u w:val="single"/>
+        </w:rPr>
+      </w:pPr>
+    </w:p>
+    <w:p>
+      <w:pPr>
+        <w:pStyle w:val="p1"/>
+        <w:numPr>
+          <w:ilvl w:val="0"/>
+          <w:numId w:val="6"/>
+        </w:numPr>
+        <w:rPr>
+          <w:rFonts w:asciiTheme="minorHAnsi" w:hAnsiTheme="minorHAnsi"/>
+          <w:b/>
+          <w:sz w:val="24"/>
+          <w:szCs w:val="24"/>
+          <w:u w:val="single"/>
+        </w:rPr>
+      </w:pPr>
+      <w:r>
+        <w:rPr>
+          <w:rFonts w:asciiTheme="minorHAnsi" w:hAnsiTheme="minorHAnsi"/>
+          <w:b/>
+          <w:sz w:val="24"/>
+          <w:szCs w:val="24"/>
+        </w:rPr>
+        <w:t>Mandipsinh Gohil</w:t>
+      </w:r>
+      <w:r>
+        <w:rPr>
+          <w:rFonts w:asciiTheme="minorHAnsi" w:hAnsiTheme="minorHAnsi"/>
+          <w:sz w:val="24"/>
+          <w:szCs w:val="24"/>
+        </w:rPr>
+        <w:t xml:space="preserve">: </w:t>
+      </w:r>
+      <w:r>
+        <w:rPr>
+          <w:rFonts w:asciiTheme="minorHAnsi" w:hAnsiTheme="minorHAnsi"/>
+          <w:sz w:val="24"/>
+          <w:szCs w:val="24"/>
+        </w:rPr>
+        <w:t xml:space="preserve">First, I understand about the code how it works. After that search about the Ubuntu version with VMX mode enable and make Virtual Machine using VM Ware Fusion. After That Search about the MSR structure given in the Assignment. Learn about how the C code that given by Prof works. And accordingly make structure of the MSR listed. Test the Code in local kernel by insert it. Also search about the </w:t>
+      </w:r>
+      <w:proofErr w:type="spellStart"/>
+      <w:r>
+        <w:rPr>
+          <w:rFonts w:asciiTheme="minorHAnsi" w:hAnsiTheme="minorHAnsi"/>
+          <w:sz w:val="24"/>
+          <w:szCs w:val="24"/>
+        </w:rPr>
+        <w:t>Makefile</w:t>
+      </w:r>
+      <w:proofErr w:type="spellEnd"/>
+      <w:r>
+        <w:rPr>
+          <w:rFonts w:asciiTheme="minorHAnsi" w:hAnsiTheme="minorHAnsi"/>
+          <w:sz w:val="24"/>
+          <w:szCs w:val="24"/>
+        </w:rPr>
+        <w:t xml:space="preserve"> and how to </w:t>
+      </w:r>
+      <w:proofErr w:type="gramStart"/>
+      <w:r>
+        <w:rPr>
+          <w:rFonts w:asciiTheme="minorHAnsi" w:hAnsiTheme="minorHAnsi"/>
+          <w:sz w:val="24"/>
+          <w:szCs w:val="24"/>
+        </w:rPr>
+        <w:t>insert .</w:t>
+      </w:r>
+      <w:proofErr w:type="spellStart"/>
+      <w:r>
+        <w:rPr>
+          <w:rFonts w:asciiTheme="minorHAnsi" w:hAnsiTheme="minorHAnsi"/>
+          <w:sz w:val="24"/>
+          <w:szCs w:val="24"/>
+        </w:rPr>
+        <w:t>ko</w:t>
+      </w:r>
+      <w:proofErr w:type="spellEnd"/>
+      <w:proofErr w:type="gramEnd"/>
+      <w:r>
+        <w:rPr>
+          <w:rFonts w:asciiTheme="minorHAnsi" w:hAnsiTheme="minorHAnsi"/>
+          <w:sz w:val="24"/>
+          <w:szCs w:val="24"/>
+        </w:rPr>
+        <w:t xml:space="preserve"> file to run our code in the kernel. Finally came up with the final code with all the structure of the MSR and updated code.</w:t>
+      </w:r>
+    </w:p>
+    <w:p>
+      <w:pPr>
+        <w:pStyle w:val="p1"/>
+        <w:ind w:left="720"/>
+        <w:rPr>
+          <w:rFonts w:asciiTheme="minorHAnsi" w:hAnsiTheme="minorHAnsi"/>
+          <w:b/>
+          <w:sz w:val="24"/>
+          <w:szCs w:val="24"/>
+          <w:u w:val="single"/>
+        </w:rPr>
+      </w:pPr>
+    </w:p>
+    <w:p>
+      <w:pPr>
+        <w:pStyle w:val="p1"/>
+        <w:numPr>
+          <w:ilvl w:val="0"/>
+          <w:numId w:val="6"/>
+        </w:numPr>
+        <w:rPr>
+          <w:rFonts w:asciiTheme="minorHAnsi" w:hAnsiTheme="minorHAnsi"/>
+          <w:b/>
+          <w:sz w:val="24"/>
+          <w:szCs w:val="24"/>
+          <w:u w:val="single"/>
+        </w:rPr>
+      </w:pPr>
+      <w:proofErr w:type="spellStart"/>
+      <w:r>
+        <w:rPr>
+          <w:rFonts w:asciiTheme="minorHAnsi" w:hAnsiTheme="minorHAnsi"/>
+          <w:b/>
+          <w:sz w:val="24"/>
+          <w:szCs w:val="24"/>
+        </w:rPr>
+        <w:t>Utsav</w:t>
+      </w:r>
+      <w:proofErr w:type="spellEnd"/>
+      <w:r>
+        <w:rPr>
+          <w:rFonts w:asciiTheme="minorHAnsi" w:hAnsiTheme="minorHAnsi"/>
+          <w:b/>
+          <w:sz w:val="24"/>
+          <w:szCs w:val="24"/>
+        </w:rPr>
+        <w:t xml:space="preserve"> Jain</w:t>
+      </w:r>
+      <w:r>
+        <w:rPr>
+          <w:rFonts w:asciiTheme="minorHAnsi" w:hAnsiTheme="minorHAnsi"/>
+          <w:sz w:val="24"/>
+          <w:szCs w:val="24"/>
+        </w:rPr>
+        <w:t>:</w:t>
+      </w:r>
+      <w:r>
+        <w:rPr>
+          <w:rFonts w:asciiTheme="minorHAnsi" w:hAnsiTheme="minorHAnsi"/>
+          <w:sz w:val="24"/>
+          <w:szCs w:val="24"/>
+        </w:rPr>
+        <w:t xml:space="preserve"> </w:t>
+      </w:r>
+      <w:r>
+        <w:rPr>
+          <w:rFonts w:asciiTheme="minorHAnsi" w:hAnsiTheme="minorHAnsi"/>
+          <w:sz w:val="24"/>
+          <w:szCs w:val="24"/>
+        </w:rPr>
+        <w:t xml:space="preserve">I researched how to build the Linux kernel and </w:t>
+      </w:r>
+      <w:r>
+        <w:rPr>
+          <w:rFonts w:asciiTheme="minorHAnsi" w:hAnsiTheme="minorHAnsi"/>
+          <w:sz w:val="24"/>
+          <w:szCs w:val="24"/>
+        </w:rPr>
+        <w:t>troubles hooted</w:t>
+      </w:r>
+      <w:r>
+        <w:rPr>
+          <w:rFonts w:asciiTheme="minorHAnsi" w:hAnsiTheme="minorHAnsi"/>
+          <w:sz w:val="24"/>
+          <w:szCs w:val="24"/>
+        </w:rPr>
+        <w:t xml:space="preserve"> all the errors that arose while building the kernel. I also researched how to insert module into the kernel and get the outpu</w:t>
+      </w:r>
+      <w:r>
+        <w:rPr>
+          <w:rFonts w:asciiTheme="minorHAnsi" w:hAnsiTheme="minorHAnsi"/>
+          <w:sz w:val="24"/>
+          <w:szCs w:val="24"/>
+        </w:rPr>
+        <w:t>t</w:t>
+      </w:r>
+      <w:r>
+        <w:rPr>
+          <w:rFonts w:asciiTheme="minorHAnsi" w:hAnsiTheme="minorHAnsi"/>
+          <w:sz w:val="24"/>
+          <w:szCs w:val="24"/>
+        </w:rPr>
+        <w:t>. I created the diff file and made sure that the assignment is delivered on time. I also understood the starter code and figured out the steps that needed to be done in order to get the desired output. I attempted to do this lab using virtual box running on Windows host. After exhaustive troubleshooting, I was not able to get the desired output.</w:t>
+      </w:r>
+    </w:p>
+    <w:p>
+      <w:pPr>
+        <w:pStyle w:val="p1"/>
+        <w:ind w:left="720"/>
+        <w:rPr>
+          <w:rFonts w:asciiTheme="minorHAnsi" w:hAnsiTheme="minorHAnsi"/>
+          <w:b/>
+          <w:sz w:val="24"/>
+          <w:szCs w:val="24"/>
+          <w:u w:val="single"/>
+        </w:rPr>
+      </w:pPr>
+    </w:p>
+    <w:p>
+      <w:pPr>
+        <w:pStyle w:val="p1"/>
+        <w:numPr>
+          <w:ilvl w:val="0"/>
+          <w:numId w:val="4"/>
+        </w:numPr>
+        <w:rPr>
+          <w:rFonts w:asciiTheme="minorHAnsi" w:hAnsiTheme="minorHAnsi"/>
+          <w:b/>
+          <w:sz w:val="24"/>
+          <w:szCs w:val="24"/>
+          <w:u w:val="single"/>
+        </w:rPr>
+      </w:pPr>
+      <w:r>
+        <w:rPr>
+          <w:rFonts w:asciiTheme="minorHAnsi" w:hAnsiTheme="minorHAnsi"/>
+          <w:b/>
+          <w:sz w:val="24"/>
+          <w:szCs w:val="24"/>
+        </w:rPr>
+        <w:t>Details Step we use to complete the Assignment.</w:t>
+      </w:r>
+    </w:p>
+    <w:p>
+      <w:pPr>
+        <w:pStyle w:val="p1"/>
+        <w:ind w:left="360"/>
+        <w:rPr>
+          <w:rFonts w:asciiTheme="minorHAnsi" w:hAnsiTheme="minorHAnsi"/>
+          <w:b/>
+          <w:sz w:val="24"/>
+          <w:szCs w:val="24"/>
+          <w:u w:val="single"/>
+        </w:rPr>
+      </w:pPr>
+    </w:p>
+    <w:p>
+      <w:pPr>
+        <w:pStyle w:val="p1"/>
+        <w:ind w:left="360"/>
+        <w:rPr>
+          <w:rFonts w:asciiTheme="minorHAnsi" w:hAnsiTheme="minorHAnsi"/>
+          <w:b/>
+          <w:sz w:val="24"/>
+          <w:szCs w:val="24"/>
+          <w:u w:val="single"/>
+        </w:rPr>
+      </w:pPr>
+      <w:r>
+        <w:rPr>
+          <w:rFonts w:asciiTheme="minorHAnsi" w:hAnsiTheme="minorHAnsi"/>
+          <w:b/>
+          <w:sz w:val="24"/>
+          <w:szCs w:val="24"/>
+          <w:u w:val="single"/>
         </w:rPr>
         <w:t>Steps</w:t>
       </w:r>
@@ -101,58 +419,46 @@
         <w:autoSpaceDN w:val="0"/>
         <w:adjustRightInd w:val="0"/>
         <w:rPr>
-          <w:rFonts w:ascii="Tahoma" w:hAnsi="Tahoma" w:cs="Tahoma"/>
-          <w:color w:val="262626"/>
-          <w:sz w:val="26"/>
-          <w:szCs w:val="26"/>
-        </w:rPr>
-      </w:pPr>
-      <w:r>
-        <w:rPr>
-          <w:rFonts w:ascii="Tahoma" w:hAnsi="Tahoma" w:cs="Tahoma"/>
-          <w:color w:val="262626"/>
-          <w:sz w:val="26"/>
-          <w:szCs w:val="26"/>
+          <w:rFonts w:cs="Tahoma"/>
+          <w:color w:val="262626"/>
+        </w:rPr>
+      </w:pPr>
+      <w:r>
+        <w:rPr>
+          <w:rFonts w:cs="Tahoma"/>
+          <w:color w:val="262626"/>
         </w:rPr>
         <w:t xml:space="preserve">Change to the directory where you want to clone the </w:t>
       </w:r>
       <w:proofErr w:type="spellStart"/>
       <w:r>
         <w:rPr>
-          <w:rFonts w:ascii="Tahoma" w:hAnsi="Tahoma" w:cs="Tahoma"/>
-          <w:color w:val="262626"/>
-          <w:sz w:val="26"/>
-          <w:szCs w:val="26"/>
+          <w:rFonts w:cs="Tahoma"/>
+          <w:color w:val="262626"/>
         </w:rPr>
         <w:t>git</w:t>
       </w:r>
       <w:proofErr w:type="spellEnd"/>
       <w:r>
         <w:rPr>
-          <w:rFonts w:ascii="Tahoma" w:hAnsi="Tahoma" w:cs="Tahoma"/>
-          <w:color w:val="262626"/>
-          <w:sz w:val="26"/>
-          <w:szCs w:val="26"/>
+          <w:rFonts w:cs="Tahoma"/>
+          <w:color w:val="262626"/>
         </w:rPr>
         <w:t xml:space="preserve"> tree. In this </w:t>
       </w:r>
       <w:proofErr w:type="gramStart"/>
       <w:r>
         <w:rPr>
-          <w:rFonts w:ascii="Tahoma" w:hAnsi="Tahoma" w:cs="Tahoma"/>
-          <w:color w:val="262626"/>
-          <w:sz w:val="26"/>
-          <w:szCs w:val="26"/>
+          <w:rFonts w:cs="Tahoma"/>
+          <w:color w:val="262626"/>
         </w:rPr>
         <w:t>example</w:t>
       </w:r>
       <w:proofErr w:type="gramEnd"/>
       <w:r>
         <w:rPr>
-          <w:rFonts w:ascii="Tahoma" w:hAnsi="Tahoma" w:cs="Tahoma"/>
-          <w:color w:val="262626"/>
-          <w:sz w:val="26"/>
-          <w:szCs w:val="26"/>
+          <w:rFonts w:cs="Tahoma"/>
+          <w:color w:val="262626"/>
         </w:rPr>
         <w:t xml:space="preserve"> we will use </w:t>
       </w:r>
@@ -169,20 +475,38 @@
         <w:adjustRightInd w:val="0"/>
         <w:ind w:left="720"/>
         <w:rPr>
-          <w:rFonts w:ascii="Tahoma" w:hAnsi="Tahoma" w:cs="Tahoma"/>
-          <w:color w:val="262626"/>
-          <w:sz w:val="26"/>
-          <w:szCs w:val="26"/>
-        </w:rPr>
-      </w:pPr>
-      <w:r>
-        <w:rPr>
-          <w:rFonts w:ascii="Tahoma" w:hAnsi="Tahoma" w:cs="Tahoma"/>
-          <w:color w:val="262626"/>
-          <w:sz w:val="26"/>
-          <w:szCs w:val="26"/>
+          <w:rFonts w:cs="Courier"/>
+          <w:color w:val="262626"/>
+        </w:rPr>
+      </w:pPr>
+      <w:r>
+        <w:rPr>
+          <w:rFonts w:cs="Tahoma"/>
+          <w:color w:val="262626"/>
         </w:rPr>
         <w:tab/>
+      </w:r>
+      <w:r>
+        <w:rPr>
+          <w:rFonts w:cs="Tahoma"/>
+          <w:color w:val="262626"/>
+        </w:rPr>
+        <w:t xml:space="preserve">$HOME: </w:t>
+      </w:r>
+      <w:r>
+        <w:rPr>
+          <w:rFonts w:ascii="MS Mincho" w:eastAsia="MS Mincho" w:hAnsi="MS Mincho" w:cs="MS Mincho"/>
+          <w:color w:val="262626"/>
+        </w:rPr>
+        <w:t> +</w:t>
+      </w:r>
+      <w:r>
+        <w:rPr>
+          <w:rFonts w:cs="Courier"/>
+          <w:color w:val="262626"/>
+        </w:rPr>
+        <w:t>cd $HOME</w:t>
       </w:r>
     </w:p>
     <w:p>
@@ -197,66 +521,8 @@
         <w:adjustRightInd w:val="0"/>
         <w:ind w:left="720"/>
         <w:rPr>
-          <w:rFonts w:ascii="Courier" w:hAnsi="Courier" w:cs="Courier"/>
-          <w:color w:val="262626"/>
-          <w:sz w:val="26"/>
-          <w:szCs w:val="26"/>
-        </w:rPr>
-      </w:pPr>
-      <w:r>
-        <w:rPr>
-          <w:rFonts w:ascii="Tahoma" w:hAnsi="Tahoma" w:cs="Tahoma"/>
-          <w:color w:val="262626"/>
-          <w:sz w:val="26"/>
-          <w:szCs w:val="26"/>
-        </w:rPr>
-        <w:tab/>
-      </w:r>
-      <w:r>
-        <w:rPr>
-          <w:rFonts w:ascii="Tahoma" w:hAnsi="Tahoma" w:cs="Tahoma"/>
-          <w:color w:val="262626"/>
-          <w:sz w:val="26"/>
-          <w:szCs w:val="26"/>
-        </w:rPr>
-        <w:t xml:space="preserve">$HOME: </w:t>
-      </w:r>
-      <w:r>
-        <w:rPr>
-          <w:rFonts w:ascii="MS Mincho" w:eastAsia="MS Mincho" w:hAnsi="MS Mincho" w:cs="MS Mincho"/>
-          <w:color w:val="262626"/>
-          <w:sz w:val="26"/>
-          <w:szCs w:val="26"/>
-        </w:rPr>
-        <w:t> -</w:t>
-      </w:r>
-      <w:r>
-        <w:rPr>
-          <w:rFonts w:ascii="Courier" w:hAnsi="Courier" w:cs="Courier"/>
-          <w:color w:val="262626"/>
-          <w:sz w:val="26"/>
-          <w:szCs w:val="26"/>
-        </w:rPr>
-        <w:t>cd $HOME</w:t>
-      </w:r>
-    </w:p>
-    <w:p>
-      <w:pPr>
-        <w:widowControl w:val="0"/>
-        <w:tabs>
-          <w:tab w:val="left" w:pos="220"/>
-          <w:tab w:val="left" w:pos="720"/>
-        </w:tabs>
-        <w:autoSpaceDE w:val="0"/>
-        <w:autoSpaceDN w:val="0"/>
-        <w:adjustRightInd w:val="0"/>
-        <w:ind w:left="720"/>
-        <w:rPr>
-          <w:rFonts w:ascii="Tahoma" w:hAnsi="Tahoma" w:cs="Tahoma"/>
-          <w:color w:val="262626"/>
-          <w:sz w:val="26"/>
-          <w:szCs w:val="26"/>
+          <w:rFonts w:cs="Tahoma"/>
+          <w:color w:val="262626"/>
         </w:rPr>
       </w:pPr>
     </w:p>
@@ -275,30 +541,30 @@
       </w:pPr>
       <w:r>
         <w:rPr>
-          <w:rFonts w:ascii="Tahoma" w:hAnsi="Tahoma" w:cs="Tahoma"/>
-          <w:color w:val="262626"/>
-          <w:sz w:val="26"/>
-          <w:szCs w:val="26"/>
+          <w:rFonts w:asciiTheme="minorHAnsi" w:hAnsiTheme="minorHAnsi" w:cs="Tahoma"/>
+          <w:color w:val="262626"/>
+          <w:sz w:val="24"/>
+          <w:szCs w:val="24"/>
         </w:rPr>
         <w:t xml:space="preserve">Clone the mainline kernel </w:t>
       </w:r>
       <w:proofErr w:type="spellStart"/>
       <w:r>
         <w:rPr>
-          <w:rFonts w:ascii="Tahoma" w:hAnsi="Tahoma" w:cs="Tahoma"/>
-          <w:color w:val="262626"/>
-          <w:sz w:val="26"/>
-          <w:szCs w:val="26"/>
+          <w:rFonts w:asciiTheme="minorHAnsi" w:hAnsiTheme="minorHAnsi" w:cs="Tahoma"/>
+          <w:color w:val="262626"/>
+          <w:sz w:val="24"/>
+          <w:szCs w:val="24"/>
         </w:rPr>
         <w:t>git</w:t>
       </w:r>
       <w:proofErr w:type="spellEnd"/>
       <w:r>
         <w:rPr>
-          <w:rFonts w:ascii="Tahoma" w:hAnsi="Tahoma" w:cs="Tahoma"/>
-          <w:color w:val="262626"/>
-          <w:sz w:val="26"/>
-          <w:szCs w:val="26"/>
+          <w:rFonts w:asciiTheme="minorHAnsi" w:hAnsiTheme="minorHAnsi" w:cs="Tahoma"/>
+          <w:color w:val="262626"/>
+          <w:sz w:val="24"/>
+          <w:szCs w:val="24"/>
         </w:rPr>
         <w:t xml:space="preserve"> tree: </w:t>
       </w:r>
@@ -306,8 +572,8 @@
         <w:rPr>
           <w:rFonts w:ascii="MS Mincho" w:eastAsia="MS Mincho" w:hAnsi="MS Mincho" w:cs="MS Mincho"/>
           <w:color w:val="262626"/>
-          <w:sz w:val="26"/>
-          <w:szCs w:val="26"/>
+          <w:sz w:val="24"/>
+          <w:szCs w:val="24"/>
         </w:rPr>
         <w:t>  </w:t>
@@ -318,27 +584,27 @@
         <w:pStyle w:val="HTMLPreformatted"/>
         <w:shd w:val="clear" w:color="auto" w:fill="FFFFFF"/>
         <w:rPr>
-          <w:rFonts w:ascii="Courier" w:hAnsi="Courier" w:cs="Courier"/>
-          <w:color w:val="262626"/>
-          <w:sz w:val="26"/>
-          <w:szCs w:val="26"/>
-        </w:rPr>
-      </w:pPr>
-      <w:r>
-        <w:rPr>
-          <w:rFonts w:ascii="Courier" w:hAnsi="Courier" w:cs="Courier"/>
-          <w:color w:val="262626"/>
-          <w:sz w:val="26"/>
-          <w:szCs w:val="26"/>
+          <w:rFonts w:asciiTheme="minorHAnsi" w:hAnsiTheme="minorHAnsi" w:cs="Courier"/>
+          <w:color w:val="262626"/>
+          <w:sz w:val="24"/>
+          <w:szCs w:val="24"/>
+        </w:rPr>
+      </w:pPr>
+      <w:r>
+        <w:rPr>
+          <w:rFonts w:asciiTheme="minorHAnsi" w:hAnsiTheme="minorHAnsi" w:cs="Courier"/>
+          <w:color w:val="262626"/>
+          <w:sz w:val="24"/>
+          <w:szCs w:val="24"/>
         </w:rPr>
         <w:tab/>
       </w:r>
       <w:r>
         <w:rPr>
-          <w:rFonts w:ascii="Courier" w:hAnsi="Courier" w:cs="Courier"/>
-          <w:color w:val="262626"/>
-          <w:sz w:val="26"/>
-          <w:szCs w:val="26"/>
+          <w:rFonts w:asciiTheme="minorHAnsi" w:hAnsiTheme="minorHAnsi" w:cs="Courier"/>
+          <w:color w:val="262626"/>
+          <w:sz w:val="24"/>
+          <w:szCs w:val="24"/>
         </w:rPr>
         <w:tab/>
       </w:r>
@@ -348,65 +614,48 @@
         <w:pStyle w:val="HTMLPreformatted"/>
         <w:shd w:val="clear" w:color="auto" w:fill="FFFFFF"/>
         <w:rPr>
-          <w:rFonts w:ascii="Consolas" w:hAnsi="Consolas"/>
+          <w:rFonts w:asciiTheme="minorHAnsi" w:hAnsiTheme="minorHAnsi"/>
           <w:color w:val="24292E"/>
-          <w:sz w:val="18"/>
-          <w:szCs w:val="18"/>
-        </w:rPr>
-      </w:pPr>
-      <w:r>
-        <w:rPr>
-          <w:rFonts w:ascii="Courier" w:hAnsi="Courier" w:cs="Courier"/>
-          <w:color w:val="262626"/>
-          <w:sz w:val="26"/>
-          <w:szCs w:val="26"/>
+          <w:sz w:val="24"/>
+          <w:szCs w:val="24"/>
+        </w:rPr>
+      </w:pPr>
+      <w:r>
+        <w:rPr>
+          <w:rFonts w:asciiTheme="minorHAnsi" w:hAnsiTheme="minorHAnsi" w:cs="Courier"/>
+          <w:color w:val="262626"/>
+          <w:sz w:val="24"/>
+          <w:szCs w:val="24"/>
         </w:rPr>
         <w:tab/>
-      </w:r>
-      <w:r>
-        <w:rPr>
-          <w:rFonts w:ascii="Courier" w:hAnsi="Courier" w:cs="Courier"/>
-          <w:color w:val="262626"/>
-          <w:sz w:val="26"/>
-          <w:szCs w:val="26"/>
-        </w:rPr>
-        <w:tab/>
-      </w:r>
-      <w:proofErr w:type="spellStart"/>
-      <w:r>
-        <w:rPr>
-          <w:rFonts w:ascii="Courier" w:hAnsi="Courier" w:cs="Courier"/>
-          <w:color w:val="262626"/>
-          <w:sz w:val="26"/>
-          <w:szCs w:val="26"/>
+        <w:t xml:space="preserve">        </w:t>
+      </w:r>
+      <w:proofErr w:type="spellStart"/>
+      <w:r>
+        <w:rPr>
+          <w:rFonts w:asciiTheme="minorHAnsi" w:hAnsiTheme="minorHAnsi" w:cs="Courier"/>
+          <w:color w:val="262626"/>
+          <w:sz w:val="24"/>
+          <w:szCs w:val="24"/>
         </w:rPr>
         <w:t>git</w:t>
       </w:r>
       <w:proofErr w:type="spellEnd"/>
       <w:r>
         <w:rPr>
-          <w:rFonts w:ascii="Courier" w:hAnsi="Courier" w:cs="Courier"/>
-          <w:color w:val="262626"/>
-          <w:sz w:val="26"/>
-          <w:szCs w:val="26"/>
-        </w:rPr>
-        <w:t xml:space="preserve"> clone</w:t>
-      </w:r>
-      <w:r>
-        <w:rPr>
-          <w:rFonts w:ascii="Courier" w:hAnsi="Courier" w:cs="Courier"/>
-          <w:color w:val="262626"/>
-          <w:sz w:val="26"/>
-          <w:szCs w:val="26"/>
-        </w:rPr>
-        <w:t xml:space="preserve"> </w:t>
-      </w:r>
-      <w:r>
-        <w:rPr>
-          <w:rFonts w:ascii="Consolas" w:hAnsi="Consolas"/>
+          <w:rFonts w:asciiTheme="minorHAnsi" w:hAnsiTheme="minorHAnsi" w:cs="Courier"/>
+          <w:color w:val="262626"/>
+          <w:sz w:val="24"/>
+          <w:szCs w:val="24"/>
+        </w:rPr>
+        <w:t xml:space="preserve"> clone </w:t>
+      </w:r>
+      <w:r>
+        <w:rPr>
+          <w:rFonts w:asciiTheme="minorHAnsi" w:hAnsiTheme="minorHAnsi"/>
           <w:color w:val="24292E"/>
-          <w:sz w:val="18"/>
-          <w:szCs w:val="18"/>
+          <w:sz w:val="24"/>
+          <w:szCs w:val="24"/>
         </w:rPr>
         <w:t>https://github.com/torvalds/linux.git</w:t>
       </w:r>
@@ -423,10 +672,10 @@
       </w:pPr>
       <w:r>
         <w:rPr>
-          <w:rFonts w:ascii="Courier" w:hAnsi="Courier" w:cs="Courier"/>
-          <w:color w:val="262626"/>
-          <w:sz w:val="26"/>
-          <w:szCs w:val="26"/>
+          <w:rFonts w:asciiTheme="minorHAnsi" w:hAnsiTheme="minorHAnsi" w:cs="Courier"/>
+          <w:color w:val="262626"/>
+          <w:sz w:val="24"/>
+          <w:szCs w:val="24"/>
         </w:rPr>
         <w:t xml:space="preserve"> </w:t>
       </w:r>
@@ -446,30 +695,30 @@
       </w:pPr>
       <w:r>
         <w:rPr>
-          <w:rFonts w:ascii="Tahoma" w:hAnsi="Tahoma" w:cs="Tahoma"/>
-          <w:color w:val="262626"/>
-          <w:sz w:val="26"/>
-          <w:szCs w:val="26"/>
+          <w:rFonts w:asciiTheme="minorHAnsi" w:hAnsiTheme="minorHAnsi" w:cs="Tahoma"/>
+          <w:color w:val="262626"/>
+          <w:sz w:val="24"/>
+          <w:szCs w:val="24"/>
         </w:rPr>
         <w:t xml:space="preserve">Change to directory </w:t>
       </w:r>
       <w:proofErr w:type="spellStart"/>
       <w:r>
         <w:rPr>
-          <w:rFonts w:ascii="Tahoma" w:hAnsi="Tahoma" w:cs="Tahoma"/>
-          <w:color w:val="262626"/>
-          <w:sz w:val="26"/>
-          <w:szCs w:val="26"/>
+          <w:rFonts w:asciiTheme="minorHAnsi" w:hAnsiTheme="minorHAnsi" w:cs="Tahoma"/>
+          <w:color w:val="262626"/>
+          <w:sz w:val="24"/>
+          <w:szCs w:val="24"/>
         </w:rPr>
         <w:t>linux</w:t>
       </w:r>
       <w:proofErr w:type="spellEnd"/>
       <w:r>
         <w:rPr>
-          <w:rFonts w:ascii="Tahoma" w:hAnsi="Tahoma" w:cs="Tahoma"/>
-          <w:color w:val="262626"/>
-          <w:sz w:val="26"/>
-          <w:szCs w:val="26"/>
+          <w:rFonts w:asciiTheme="minorHAnsi" w:hAnsiTheme="minorHAnsi" w:cs="Tahoma"/>
+          <w:color w:val="262626"/>
+          <w:sz w:val="24"/>
+          <w:szCs w:val="24"/>
         </w:rPr>
         <w:t xml:space="preserve">: </w:t>
       </w:r>
@@ -477,38 +726,38 @@
         <w:rPr>
           <w:rFonts w:ascii="MS Mincho" w:eastAsia="MS Mincho" w:hAnsi="MS Mincho" w:cs="MS Mincho"/>
           <w:color w:val="262626"/>
-          <w:sz w:val="26"/>
-          <w:szCs w:val="26"/>
+          <w:sz w:val="24"/>
+          <w:szCs w:val="24"/>
         </w:rPr>
         <w:t>  </w:t>
       </w:r>
       <w:r>
         <w:rPr>
-          <w:rFonts w:ascii="Courier" w:hAnsi="Courier" w:cs="Courier"/>
-          <w:color w:val="262626"/>
-          <w:sz w:val="26"/>
-          <w:szCs w:val="26"/>
+          <w:rFonts w:asciiTheme="minorHAnsi" w:hAnsiTheme="minorHAnsi" w:cs="Courier"/>
+          <w:color w:val="262626"/>
+          <w:sz w:val="24"/>
+          <w:szCs w:val="24"/>
         </w:rPr>
         <w:t xml:space="preserve">cd </w:t>
       </w:r>
       <w:proofErr w:type="spellStart"/>
       <w:r>
         <w:rPr>
-          <w:rFonts w:ascii="Courier" w:hAnsi="Courier" w:cs="Courier"/>
-          <w:color w:val="262626"/>
-          <w:sz w:val="26"/>
-          <w:szCs w:val="26"/>
+          <w:rFonts w:asciiTheme="minorHAnsi" w:hAnsiTheme="minorHAnsi" w:cs="Courier"/>
+          <w:color w:val="262626"/>
+          <w:sz w:val="24"/>
+          <w:szCs w:val="24"/>
         </w:rPr>
         <w:t>linux</w:t>
       </w:r>
       <w:proofErr w:type="spellEnd"/>
       <w:r>
         <w:rPr>
-          <w:rFonts w:ascii="Courier" w:hAnsi="Courier" w:cs="Courier"/>
-          <w:color w:val="262626"/>
-          <w:sz w:val="26"/>
-          <w:szCs w:val="26"/>
+          <w:rFonts w:ascii="MS Mincho" w:eastAsia="MS Mincho" w:hAnsi="MS Mincho" w:cs="MS Mincho"/>
+          <w:color w:val="262626"/>
+          <w:sz w:val="24"/>
+          <w:szCs w:val="24"/>
         </w:rPr>
         <w:t>  </w:t>
@@ -540,52 +789,43 @@
       </w:pPr>
       <w:r>
         <w:rPr>
-          <w:rFonts w:ascii="Tahoma" w:hAnsi="Tahoma" w:cs="Tahoma"/>
-          <w:color w:val="262626"/>
-          <w:sz w:val="26"/>
-          <w:szCs w:val="26"/>
+          <w:rFonts w:asciiTheme="minorHAnsi" w:hAnsiTheme="minorHAnsi" w:cs="Tahoma"/>
+          <w:color w:val="262626"/>
+          <w:sz w:val="24"/>
+          <w:szCs w:val="24"/>
         </w:rPr>
         <w:t xml:space="preserve">Copy the kernel </w:t>
       </w:r>
       <w:proofErr w:type="spellStart"/>
       <w:r>
         <w:rPr>
-          <w:rFonts w:ascii="Tahoma" w:hAnsi="Tahoma" w:cs="Tahoma"/>
-          <w:color w:val="262626"/>
-          <w:sz w:val="26"/>
-          <w:szCs w:val="26"/>
+          <w:rFonts w:asciiTheme="minorHAnsi" w:hAnsiTheme="minorHAnsi" w:cs="Tahoma"/>
+          <w:color w:val="262626"/>
+          <w:sz w:val="24"/>
+          <w:szCs w:val="24"/>
         </w:rPr>
         <w:t>config</w:t>
       </w:r>
       <w:proofErr w:type="spellEnd"/>
       <w:r>
         <w:rPr>
-          <w:rFonts w:ascii="Tahoma" w:hAnsi="Tahoma" w:cs="Tahoma"/>
-          <w:color w:val="262626"/>
-          <w:sz w:val="26"/>
-          <w:szCs w:val="26"/>
-        </w:rPr>
-        <w:t xml:space="preserve"> file from your existing system to the kernel tree: </w:t>
-      </w:r>
-      <w:r>
-        <w:rPr>
-          <w:rFonts w:ascii="MS Mincho" w:eastAsia="MS Mincho" w:hAnsi="MS Mincho" w:cs="MS Mincho"/>
-          <w:color w:val="262626"/>
-          <w:sz w:val="26"/>
-          <w:szCs w:val="26"/>
-        </w:rPr>
-        <w:t> -</w:t>
-      </w:r>
-    </w:p>
-    <w:p>
-      <w:pPr>
-        <w:pStyle w:val="p1"/>
-        <w:rPr>
-          <w:rFonts w:ascii="Courier" w:hAnsi="Courier" w:cs="Courier"/>
-          <w:color w:val="262626"/>
-          <w:sz w:val="26"/>
-          <w:szCs w:val="26"/>
+          <w:rFonts w:asciiTheme="minorHAnsi" w:hAnsiTheme="minorHAnsi" w:cs="Tahoma"/>
+          <w:color w:val="262626"/>
+          <w:sz w:val="24"/>
+          <w:szCs w:val="24"/>
+        </w:rPr>
+        <w:t xml:space="preserve"> file from your existing system to the kernel tree:</w:t>
+      </w:r>
+    </w:p>
+    <w:p>
+      <w:pPr>
+        <w:pStyle w:val="p1"/>
+        <w:ind w:left="2160"/>
+        <w:rPr>
+          <w:rFonts w:asciiTheme="minorHAnsi" w:hAnsiTheme="minorHAnsi" w:cs="Courier"/>
+          <w:color w:val="262626"/>
+          <w:sz w:val="24"/>
+          <w:szCs w:val="24"/>
         </w:rPr>
       </w:pPr>
     </w:p>
@@ -594,79 +834,79 @@
         <w:pStyle w:val="p1"/>
         <w:ind w:left="720" w:firstLine="720"/>
         <w:rPr>
-          <w:rFonts w:ascii="Courier" w:hAnsi="Courier" w:cs="Courier"/>
-          <w:color w:val="262626"/>
-          <w:sz w:val="26"/>
-          <w:szCs w:val="26"/>
-        </w:rPr>
-      </w:pPr>
-      <w:proofErr w:type="spellStart"/>
-      <w:r>
-        <w:rPr>
-          <w:rFonts w:ascii="Courier" w:hAnsi="Courier" w:cs="Courier"/>
-          <w:color w:val="262626"/>
-          <w:sz w:val="26"/>
-          <w:szCs w:val="26"/>
+          <w:rFonts w:asciiTheme="minorHAnsi" w:hAnsiTheme="minorHAnsi" w:cs="Courier"/>
+          <w:color w:val="262626"/>
+          <w:sz w:val="24"/>
+          <w:szCs w:val="24"/>
+        </w:rPr>
+      </w:pPr>
+      <w:proofErr w:type="spellStart"/>
+      <w:r>
+        <w:rPr>
+          <w:rFonts w:asciiTheme="minorHAnsi" w:hAnsiTheme="minorHAnsi" w:cs="Courier"/>
+          <w:color w:val="262626"/>
+          <w:sz w:val="24"/>
+          <w:szCs w:val="24"/>
         </w:rPr>
         <w:t>cp</w:t>
       </w:r>
       <w:proofErr w:type="spellEnd"/>
       <w:r>
         <w:rPr>
-          <w:rFonts w:ascii="Courier" w:hAnsi="Courier" w:cs="Courier"/>
-          <w:color w:val="262626"/>
-          <w:sz w:val="26"/>
-          <w:szCs w:val="26"/>
+          <w:rFonts w:asciiTheme="minorHAnsi" w:hAnsiTheme="minorHAnsi" w:cs="Courier"/>
+          <w:color w:val="262626"/>
+          <w:sz w:val="24"/>
+          <w:szCs w:val="24"/>
         </w:rPr>
         <w:t xml:space="preserve"> /boot/</w:t>
       </w:r>
       <w:proofErr w:type="spellStart"/>
       <w:r>
         <w:rPr>
-          <w:rFonts w:ascii="Courier" w:hAnsi="Courier" w:cs="Courier"/>
-          <w:color w:val="262626"/>
-          <w:sz w:val="26"/>
-          <w:szCs w:val="26"/>
+          <w:rFonts w:asciiTheme="minorHAnsi" w:hAnsiTheme="minorHAnsi" w:cs="Courier"/>
+          <w:color w:val="262626"/>
+          <w:sz w:val="24"/>
+          <w:szCs w:val="24"/>
         </w:rPr>
         <w:t>config</w:t>
       </w:r>
       <w:proofErr w:type="spellEnd"/>
       <w:r>
         <w:rPr>
-          <w:rFonts w:ascii="Courier" w:hAnsi="Courier" w:cs="Courier"/>
-          <w:color w:val="262626"/>
-          <w:sz w:val="26"/>
-          <w:szCs w:val="26"/>
+          <w:rFonts w:asciiTheme="minorHAnsi" w:hAnsiTheme="minorHAnsi" w:cs="Courier"/>
+          <w:color w:val="262626"/>
+          <w:sz w:val="24"/>
+          <w:szCs w:val="24"/>
         </w:rPr>
         <w:t>-`</w:t>
       </w:r>
       <w:proofErr w:type="spellStart"/>
       <w:r>
         <w:rPr>
-          <w:rFonts w:ascii="Courier" w:hAnsi="Courier" w:cs="Courier"/>
-          <w:color w:val="262626"/>
-          <w:sz w:val="26"/>
-          <w:szCs w:val="26"/>
+          <w:rFonts w:asciiTheme="minorHAnsi" w:hAnsiTheme="minorHAnsi" w:cs="Courier"/>
+          <w:color w:val="262626"/>
+          <w:sz w:val="24"/>
+          <w:szCs w:val="24"/>
         </w:rPr>
         <w:t>uname</w:t>
       </w:r>
       <w:proofErr w:type="spellEnd"/>
       <w:r>
         <w:rPr>
-          <w:rFonts w:ascii="Courier" w:hAnsi="Courier" w:cs="Courier"/>
-          <w:color w:val="262626"/>
-          <w:sz w:val="26"/>
-          <w:szCs w:val="26"/>
+          <w:rFonts w:asciiTheme="minorHAnsi" w:hAnsiTheme="minorHAnsi" w:cs="Courier"/>
+          <w:color w:val="262626"/>
+          <w:sz w:val="24"/>
+          <w:szCs w:val="24"/>
         </w:rPr>
         <w:t xml:space="preserve"> -r` .</w:t>
       </w:r>
       <w:proofErr w:type="spellStart"/>
       <w:r>
         <w:rPr>
-          <w:rFonts w:ascii="Courier" w:hAnsi="Courier" w:cs="Courier"/>
-          <w:color w:val="262626"/>
-          <w:sz w:val="26"/>
-          <w:szCs w:val="26"/>
+          <w:rFonts w:asciiTheme="minorHAnsi" w:hAnsiTheme="minorHAnsi" w:cs="Courier"/>
+          <w:color w:val="262626"/>
+          <w:sz w:val="24"/>
+          <w:szCs w:val="24"/>
         </w:rPr>
         <w:t>config</w:t>
       </w:r>
@@ -675,21 +915,14 @@
     <w:p>
       <w:pPr>
         <w:pStyle w:val="p1"/>
-        <w:rPr>
-          <w:rFonts w:asciiTheme="minorHAnsi" w:hAnsiTheme="minorHAnsi"/>
-          <w:sz w:val="24"/>
-          <w:szCs w:val="24"/>
-        </w:rPr>
-      </w:pPr>
-      <w:r>
-        <w:rPr>
-          <w:rFonts w:ascii="Courier" w:hAnsi="Courier" w:cs="Courier"/>
-          <w:color w:val="262626"/>
-          <w:sz w:val="26"/>
-          <w:szCs w:val="26"/>
-        </w:rPr>
-        <w:tab/>
-      </w:r>
+        <w:ind w:left="2160"/>
+        <w:rPr>
+          <w:rFonts w:asciiTheme="minorHAnsi" w:hAnsiTheme="minorHAnsi" w:cs="Tahoma"/>
+          <w:color w:val="262626"/>
+          <w:sz w:val="24"/>
+          <w:szCs w:val="24"/>
+        </w:rPr>
+      </w:pPr>
     </w:p>
     <w:p>
       <w:pPr>
@@ -704,444 +937,58 @@
           <w:szCs w:val="24"/>
         </w:rPr>
       </w:pPr>
-      <w:r>
-        <w:rPr>
-          <w:rFonts w:ascii="Tahoma" w:hAnsi="Tahoma" w:cs="Tahoma"/>
-          <w:color w:val="262626"/>
-          <w:sz w:val="26"/>
-          <w:szCs w:val="26"/>
-        </w:rPr>
-        <w:t xml:space="preserve">Bring the </w:t>
-      </w:r>
-      <w:proofErr w:type="spellStart"/>
-      <w:r>
-        <w:rPr>
-          <w:rFonts w:ascii="Tahoma" w:hAnsi="Tahoma" w:cs="Tahoma"/>
-          <w:color w:val="262626"/>
-          <w:sz w:val="26"/>
-          <w:szCs w:val="26"/>
-        </w:rPr>
-        <w:t>config</w:t>
-      </w:r>
-      <w:proofErr w:type="spellEnd"/>
-      <w:r>
-        <w:rPr>
-          <w:rFonts w:ascii="Tahoma" w:hAnsi="Tahoma" w:cs="Tahoma"/>
-          <w:color w:val="262626"/>
-          <w:sz w:val="26"/>
-          <w:szCs w:val="26"/>
-        </w:rPr>
-        <w:t xml:space="preserve"> file up to date. Answer any questions that get prompted. Unless you know you are interested in a particular feature, accepting the default option by pressing Enter should be a safe choice: </w:t>
-      </w:r>
-      <w:r>
-        <w:rPr>
-          <w:rFonts w:ascii="MS Mincho" w:eastAsia="MS Mincho" w:hAnsi="MS Mincho" w:cs="MS Mincho"/>
-          <w:color w:val="262626"/>
-          <w:sz w:val="26"/>
-          <w:szCs w:val="26"/>
-        </w:rPr>
-        <w:t> -</w:t>
-      </w:r>
-    </w:p>
-    <w:p>
-      <w:pPr>
-        <w:pStyle w:val="p1"/>
-        <w:ind w:left="720"/>
-        <w:rPr>
-          <w:rFonts w:ascii="Courier" w:hAnsi="Courier" w:cs="Courier"/>
-          <w:color w:val="262626"/>
-          <w:sz w:val="26"/>
-          <w:szCs w:val="26"/>
-        </w:rPr>
-      </w:pPr>
-    </w:p>
-    <w:p>
-      <w:pPr>
-        <w:pStyle w:val="p1"/>
-        <w:ind w:left="720" w:firstLine="720"/>
-        <w:rPr>
-          <w:rFonts w:ascii="Courier" w:hAnsi="Courier" w:cs="Courier"/>
-          <w:color w:val="262626"/>
-          <w:sz w:val="26"/>
-          <w:szCs w:val="26"/>
-        </w:rPr>
-      </w:pPr>
-      <w:r>
-        <w:rPr>
-          <w:rFonts w:ascii="Courier" w:hAnsi="Courier" w:cs="Courier"/>
-          <w:color w:val="262626"/>
-          <w:sz w:val="26"/>
-          <w:szCs w:val="26"/>
-        </w:rPr>
-        <w:t xml:space="preserve">make </w:t>
-      </w:r>
-      <w:proofErr w:type="spellStart"/>
-      <w:r>
-        <w:rPr>
-          <w:rFonts w:ascii="Courier" w:hAnsi="Courier" w:cs="Courier"/>
-          <w:color w:val="262626"/>
-          <w:sz w:val="26"/>
-          <w:szCs w:val="26"/>
-        </w:rPr>
-        <w:t>oldconfig</w:t>
-      </w:r>
-      <w:proofErr w:type="spellEnd"/>
-      <w:r>
-        <w:rPr>
-          <w:rFonts w:ascii="Courier" w:hAnsi="Courier" w:cs="Courier"/>
-          <w:color w:val="262626"/>
-          <w:sz w:val="26"/>
-          <w:szCs w:val="26"/>
-        </w:rPr>
-        <w:t> -</w:t>
-      </w:r>
-    </w:p>
-    <w:p>
-      <w:pPr>
-        <w:pStyle w:val="p1"/>
-        <w:ind w:left="720"/>
-        <w:rPr>
-          <w:rFonts w:ascii="Courier" w:hAnsi="Courier" w:cs="Courier"/>
-          <w:color w:val="262626"/>
-          <w:sz w:val="26"/>
-          <w:szCs w:val="26"/>
-        </w:rPr>
-      </w:pPr>
-    </w:p>
-    <w:p>
-      <w:pPr>
-        <w:pStyle w:val="p1"/>
-        <w:ind w:left="720"/>
-        <w:rPr>
-          <w:rFonts w:ascii="MS Mincho" w:eastAsia="MS Mincho" w:hAnsi="MS Mincho" w:cs="MS Mincho"/>
-          <w:color w:val="262626"/>
-          <w:sz w:val="26"/>
-          <w:szCs w:val="26"/>
-        </w:rPr>
-      </w:pPr>
-      <w:r>
-        <w:rPr>
-          <w:rFonts w:ascii="Tahoma" w:hAnsi="Tahoma" w:cs="Tahoma"/>
-          <w:color w:val="262626"/>
-          <w:sz w:val="26"/>
-          <w:szCs w:val="26"/>
-        </w:rPr>
-        <w:t xml:space="preserve">In cases where your kernel source is significantly newer than the existing </w:t>
-      </w:r>
-      <w:proofErr w:type="spellStart"/>
-      <w:r>
-        <w:rPr>
-          <w:rFonts w:ascii="Tahoma" w:hAnsi="Tahoma" w:cs="Tahoma"/>
-          <w:color w:val="262626"/>
-          <w:sz w:val="26"/>
-          <w:szCs w:val="26"/>
-        </w:rPr>
-        <w:t>config</w:t>
-      </w:r>
-      <w:proofErr w:type="spellEnd"/>
-      <w:r>
-        <w:rPr>
-          <w:rFonts w:ascii="Tahoma" w:hAnsi="Tahoma" w:cs="Tahoma"/>
-          <w:color w:val="262626"/>
-          <w:sz w:val="26"/>
-          <w:szCs w:val="26"/>
-        </w:rPr>
-        <w:t xml:space="preserve"> file, you'll be presented with all of the new </w:t>
-      </w:r>
-      <w:proofErr w:type="spellStart"/>
-      <w:r>
-        <w:rPr>
-          <w:rFonts w:ascii="Tahoma" w:hAnsi="Tahoma" w:cs="Tahoma"/>
-          <w:color w:val="262626"/>
-          <w:sz w:val="26"/>
-          <w:szCs w:val="26"/>
-        </w:rPr>
-        <w:t>config</w:t>
-      </w:r>
-      <w:proofErr w:type="spellEnd"/>
-      <w:r>
-        <w:rPr>
-          <w:rFonts w:ascii="Tahoma" w:hAnsi="Tahoma" w:cs="Tahoma"/>
-          <w:color w:val="262626"/>
-          <w:sz w:val="26"/>
-          <w:szCs w:val="26"/>
-        </w:rPr>
-        <w:t xml:space="preserve"> options for which there is no existing </w:t>
-      </w:r>
-      <w:proofErr w:type="spellStart"/>
-      <w:r>
-        <w:rPr>
-          <w:rFonts w:ascii="Tahoma" w:hAnsi="Tahoma" w:cs="Tahoma"/>
-          <w:color w:val="262626"/>
-          <w:sz w:val="26"/>
-          <w:szCs w:val="26"/>
-        </w:rPr>
-        <w:t>config</w:t>
-      </w:r>
-      <w:proofErr w:type="spellEnd"/>
-      <w:r>
-        <w:rPr>
-          <w:rFonts w:ascii="Tahoma" w:hAnsi="Tahoma" w:cs="Tahoma"/>
-          <w:color w:val="262626"/>
-          <w:sz w:val="26"/>
-          <w:szCs w:val="26"/>
-        </w:rPr>
-        <w:t xml:space="preserve"> file setting. You can either sit there and keep hitting Enter to take the default (generally safe), or you can just run: </w:t>
-      </w:r>
-      <w:r>
-        <w:rPr>
-          <w:rFonts w:ascii="MS Mincho" w:eastAsia="MS Mincho" w:hAnsi="MS Mincho" w:cs="MS Mincho"/>
-          <w:color w:val="262626"/>
-          <w:sz w:val="26"/>
-          <w:szCs w:val="26"/>
-        </w:rPr>
-        <w:t> -</w:t>
-      </w:r>
-    </w:p>
-    <w:p>
-      <w:pPr>
-        <w:pStyle w:val="p1"/>
-        <w:ind w:left="720"/>
-        <w:rPr>
-          <w:rFonts w:ascii="MS Mincho" w:eastAsia="MS Mincho" w:hAnsi="MS Mincho" w:cs="MS Mincho"/>
-          <w:color w:val="262626"/>
-          <w:sz w:val="26"/>
-          <w:szCs w:val="26"/>
-        </w:rPr>
-      </w:pPr>
-    </w:p>
-    <w:p>
-      <w:pPr>
-        <w:pStyle w:val="p1"/>
-        <w:ind w:left="720" w:firstLine="720"/>
-        <w:rPr>
-          <w:rFonts w:ascii="Courier" w:hAnsi="Courier" w:cs="Courier"/>
-          <w:color w:val="262626"/>
-          <w:sz w:val="26"/>
-          <w:szCs w:val="26"/>
-        </w:rPr>
-      </w:pPr>
-      <w:r>
-        <w:rPr>
-          <w:rFonts w:ascii="Courier" w:hAnsi="Courier" w:cs="Courier"/>
-          <w:color w:val="262626"/>
-          <w:sz w:val="26"/>
-          <w:szCs w:val="26"/>
-        </w:rPr>
-        <w:t xml:space="preserve">yes '' | make </w:t>
-      </w:r>
-      <w:proofErr w:type="spellStart"/>
-      <w:r>
-        <w:rPr>
-          <w:rFonts w:ascii="Courier" w:hAnsi="Courier" w:cs="Courier"/>
-          <w:color w:val="262626"/>
-          <w:sz w:val="26"/>
-          <w:szCs w:val="26"/>
-        </w:rPr>
-        <w:t>oldconfig</w:t>
-      </w:r>
-      <w:proofErr w:type="spellEnd"/>
-    </w:p>
-    <w:p>
-      <w:pPr>
-        <w:pStyle w:val="p1"/>
-        <w:ind w:left="720"/>
-        <w:rPr>
-          <w:rFonts w:ascii="Courier" w:hAnsi="Courier" w:cs="Courier"/>
-          <w:color w:val="262626"/>
-          <w:sz w:val="26"/>
-          <w:szCs w:val="26"/>
-        </w:rPr>
-      </w:pPr>
-    </w:p>
-    <w:p>
-      <w:pPr>
-        <w:pStyle w:val="p1"/>
-        <w:ind w:left="720"/>
-        <w:rPr>
-          <w:rFonts w:asciiTheme="minorHAnsi" w:hAnsiTheme="minorHAnsi"/>
-          <w:sz w:val="24"/>
-          <w:szCs w:val="24"/>
-        </w:rPr>
-      </w:pPr>
-      <w:r>
-        <w:rPr>
-          <w:rFonts w:ascii="Courier" w:hAnsi="Courier" w:cs="Courier"/>
-          <w:color w:val="262626"/>
-          <w:sz w:val="26"/>
-          <w:szCs w:val="26"/>
-        </w:rPr>
-        <w:t> -</w:t>
-      </w:r>
-      <w:r>
-        <w:rPr>
-          <w:rFonts w:ascii="Tahoma" w:hAnsi="Tahoma" w:cs="Tahoma"/>
-          <w:color w:val="262626"/>
-          <w:sz w:val="26"/>
-          <w:szCs w:val="26"/>
-        </w:rPr>
-        <w:t>which emulates exactly the same thing and saves you all that time.</w:t>
-      </w:r>
-    </w:p>
-    <w:p>
-      <w:pPr>
-        <w:widowControl w:val="0"/>
+      <w:proofErr w:type="spellStart"/>
+      <w:r>
+        <w:rPr>
+          <w:rFonts w:asciiTheme="minorHAnsi" w:eastAsia="MS Mincho" w:hAnsiTheme="minorHAnsi" w:cs="MS Mincho"/>
+          <w:color w:val="262626"/>
+          <w:sz w:val="24"/>
+          <w:szCs w:val="24"/>
+        </w:rPr>
+        <w:t>sudo</w:t>
+      </w:r>
+      <w:proofErr w:type="spellEnd"/>
+      <w:r>
+        <w:rPr>
+          <w:rFonts w:asciiTheme="minorHAnsi" w:eastAsia="MS Mincho" w:hAnsiTheme="minorHAnsi" w:cs="MS Mincho"/>
+          <w:color w:val="262626"/>
+          <w:sz w:val="24"/>
+          <w:szCs w:val="24"/>
+        </w:rPr>
+        <w:t xml:space="preserve"> apt install bison</w:t>
+      </w:r>
+    </w:p>
+    <w:p>
+      <w:pPr>
+        <w:pStyle w:val="p1"/>
         <w:numPr>
           <w:ilvl w:val="0"/>
           <w:numId w:val="3"/>
         </w:numPr>
-        <w:tabs>
-          <w:tab w:val="left" w:pos="220"/>
-          <w:tab w:val="left" w:pos="720"/>
-        </w:tabs>
-        <w:autoSpaceDE w:val="0"/>
-        <w:autoSpaceDN w:val="0"/>
-        <w:adjustRightInd w:val="0"/>
-        <w:rPr>
-          <w:rFonts w:ascii="Tahoma" w:hAnsi="Tahoma" w:cs="Tahoma"/>
-          <w:color w:val="262626"/>
-          <w:sz w:val="26"/>
-          <w:szCs w:val="26"/>
-        </w:rPr>
-      </w:pPr>
-      <w:r>
-        <w:rPr>
-          <w:rFonts w:ascii="Tahoma" w:hAnsi="Tahoma" w:cs="Tahoma"/>
-          <w:color w:val="262626"/>
-          <w:sz w:val="26"/>
-          <w:szCs w:val="26"/>
-        </w:rPr>
-        <w:t xml:space="preserve">(optional) If you need to make any kernel </w:t>
-      </w:r>
-      <w:proofErr w:type="spellStart"/>
-      <w:r>
-        <w:rPr>
-          <w:rFonts w:ascii="Tahoma" w:hAnsi="Tahoma" w:cs="Tahoma"/>
-          <w:color w:val="262626"/>
-          <w:sz w:val="26"/>
-          <w:szCs w:val="26"/>
-        </w:rPr>
-        <w:t>config</w:t>
-      </w:r>
-      <w:proofErr w:type="spellEnd"/>
-      <w:r>
-        <w:rPr>
-          <w:rFonts w:ascii="Tahoma" w:hAnsi="Tahoma" w:cs="Tahoma"/>
-          <w:color w:val="262626"/>
-          <w:sz w:val="26"/>
-          <w:szCs w:val="26"/>
-        </w:rPr>
-        <w:t xml:space="preserve"> changes, do the following and save your changes when prompted: </w:t>
-      </w:r>
-      <w:r>
-        <w:rPr>
-          <w:rFonts w:ascii="MS Mincho" w:eastAsia="MS Mincho" w:hAnsi="MS Mincho" w:cs="MS Mincho"/>
-          <w:color w:val="262626"/>
-          <w:sz w:val="26"/>
-          <w:szCs w:val="26"/>
-        </w:rPr>
-        <w:t> -</w:t>
-      </w:r>
-    </w:p>
-    <w:p>
-      <w:pPr>
-        <w:widowControl w:val="0"/>
-        <w:tabs>
-          <w:tab w:val="left" w:pos="220"/>
-          <w:tab w:val="left" w:pos="720"/>
-        </w:tabs>
-        <w:autoSpaceDE w:val="0"/>
-        <w:autoSpaceDN w:val="0"/>
-        <w:adjustRightInd w:val="0"/>
-        <w:ind w:left="720"/>
-        <w:rPr>
-          <w:rFonts w:ascii="Tahoma" w:hAnsi="Tahoma" w:cs="Tahoma"/>
-          <w:color w:val="262626"/>
-          <w:sz w:val="26"/>
-          <w:szCs w:val="26"/>
-        </w:rPr>
-      </w:pPr>
-      <w:r>
-        <w:rPr>
-          <w:rFonts w:ascii="Tahoma" w:hAnsi="Tahoma" w:cs="Tahoma"/>
-          <w:color w:val="262626"/>
-          <w:sz w:val="26"/>
-          <w:szCs w:val="26"/>
-        </w:rPr>
-        <w:tab/>
-      </w:r>
-    </w:p>
-    <w:p>
-      <w:pPr>
-        <w:widowControl w:val="0"/>
-        <w:tabs>
-          <w:tab w:val="left" w:pos="220"/>
-          <w:tab w:val="left" w:pos="720"/>
-        </w:tabs>
-        <w:autoSpaceDE w:val="0"/>
-        <w:autoSpaceDN w:val="0"/>
-        <w:adjustRightInd w:val="0"/>
-        <w:ind w:left="720"/>
-        <w:rPr>
-          <w:rFonts w:ascii="Courier" w:hAnsi="Courier" w:cs="Courier"/>
-          <w:color w:val="262626"/>
-          <w:sz w:val="26"/>
-          <w:szCs w:val="26"/>
-        </w:rPr>
-      </w:pPr>
-      <w:r>
-        <w:rPr>
-          <w:rFonts w:ascii="Tahoma" w:hAnsi="Tahoma" w:cs="Tahoma"/>
-          <w:color w:val="262626"/>
-          <w:sz w:val="26"/>
-          <w:szCs w:val="26"/>
-        </w:rPr>
-        <w:tab/>
-      </w:r>
-      <w:r>
-        <w:rPr>
-          <w:rFonts w:ascii="Courier" w:hAnsi="Courier" w:cs="Courier"/>
-          <w:color w:val="262626"/>
-          <w:sz w:val="26"/>
-          <w:szCs w:val="26"/>
-        </w:rPr>
-        <w:t xml:space="preserve">make </w:t>
-      </w:r>
-      <w:proofErr w:type="spellStart"/>
-      <w:r>
-        <w:rPr>
-          <w:rFonts w:ascii="Courier" w:hAnsi="Courier" w:cs="Courier"/>
-          <w:color w:val="262626"/>
-          <w:sz w:val="26"/>
-          <w:szCs w:val="26"/>
-        </w:rPr>
-        <w:t>menuconfig</w:t>
-      </w:r>
-      <w:proofErr w:type="spellEnd"/>
-    </w:p>
-    <w:p>
-      <w:pPr>
-        <w:widowControl w:val="0"/>
-        <w:tabs>
-          <w:tab w:val="left" w:pos="220"/>
-          <w:tab w:val="left" w:pos="720"/>
-        </w:tabs>
-        <w:autoSpaceDE w:val="0"/>
-        <w:autoSpaceDN w:val="0"/>
-        <w:adjustRightInd w:val="0"/>
-        <w:ind w:left="720"/>
-        <w:rPr>
-          <w:rFonts w:ascii="Tahoma" w:hAnsi="Tahoma" w:cs="Tahoma"/>
-          <w:color w:val="262626"/>
-          <w:sz w:val="26"/>
-          <w:szCs w:val="26"/>
-        </w:rPr>
-      </w:pPr>
+        <w:rPr>
+          <w:rFonts w:asciiTheme="minorHAnsi" w:hAnsiTheme="minorHAnsi"/>
+          <w:sz w:val="24"/>
+          <w:szCs w:val="24"/>
+        </w:rPr>
+      </w:pPr>
+      <w:proofErr w:type="spellStart"/>
+      <w:r>
+        <w:rPr>
+          <w:rFonts w:asciiTheme="minorHAnsi" w:hAnsiTheme="minorHAnsi"/>
+          <w:sz w:val="24"/>
+          <w:szCs w:val="24"/>
+        </w:rPr>
+        <w:t>sudo</w:t>
+      </w:r>
+      <w:proofErr w:type="spellEnd"/>
+      <w:r>
+        <w:rPr>
+          <w:rFonts w:asciiTheme="minorHAnsi" w:hAnsiTheme="minorHAnsi"/>
+          <w:sz w:val="24"/>
+          <w:szCs w:val="24"/>
+        </w:rPr>
+        <w:t xml:space="preserve"> apt install flex</w:t>
+      </w:r>
     </w:p>
     <w:p>
       <w:pPr>
@@ -1158,32 +1005,101 @@
       </w:pPr>
       <w:r>
         <w:rPr>
-          <w:rFonts w:ascii="Tahoma" w:hAnsi="Tahoma" w:cs="Tahoma"/>
-          <w:color w:val="262626"/>
-          <w:sz w:val="26"/>
-          <w:szCs w:val="26"/>
-        </w:rPr>
-        <w:t xml:space="preserve">Clean the kernel source directory: </w:t>
-      </w:r>
-      <w:r>
-        <w:rPr>
-          <w:rFonts w:ascii="MS Mincho" w:eastAsia="MS Mincho" w:hAnsi="MS Mincho" w:cs="MS Mincho"/>
-          <w:color w:val="262626"/>
-          <w:sz w:val="26"/>
-          <w:szCs w:val="26"/>
-        </w:rPr>
-        <w:t> -</w:t>
-      </w:r>
-      <w:r>
-        <w:rPr>
-          <w:rFonts w:ascii="Courier" w:hAnsi="Courier" w:cs="Courier"/>
-          <w:color w:val="262626"/>
-          <w:sz w:val="26"/>
-          <w:szCs w:val="26"/>
-        </w:rPr>
-        <w:t>make clean</w:t>
-      </w:r>
+          <w:rFonts w:asciiTheme="minorHAnsi" w:hAnsiTheme="minorHAnsi"/>
+          <w:sz w:val="24"/>
+          <w:szCs w:val="24"/>
+        </w:rPr>
+        <w:lastRenderedPageBreak/>
+        <w:t xml:space="preserve"> </w:t>
+      </w:r>
+      <w:r>
+        <w:rPr>
+          <w:rFonts w:asciiTheme="minorHAnsi" w:hAnsiTheme="minorHAnsi" w:cs="Tahoma"/>
+          <w:color w:val="262626"/>
+          <w:sz w:val="24"/>
+          <w:szCs w:val="24"/>
+        </w:rPr>
+        <w:t xml:space="preserve">Bring the </w:t>
+      </w:r>
+      <w:proofErr w:type="spellStart"/>
+      <w:r>
+        <w:rPr>
+          <w:rFonts w:asciiTheme="minorHAnsi" w:hAnsiTheme="minorHAnsi" w:cs="Tahoma"/>
+          <w:color w:val="262626"/>
+          <w:sz w:val="24"/>
+          <w:szCs w:val="24"/>
+        </w:rPr>
+        <w:t>config</w:t>
+      </w:r>
+      <w:proofErr w:type="spellEnd"/>
+      <w:r>
+        <w:rPr>
+          <w:rFonts w:asciiTheme="minorHAnsi" w:hAnsiTheme="minorHAnsi" w:cs="Tahoma"/>
+          <w:color w:val="262626"/>
+          <w:sz w:val="24"/>
+          <w:szCs w:val="24"/>
+        </w:rPr>
+        <w:t xml:space="preserve"> file up to date. Answer any questions that get prompted. Unless you know you are interested in a particular feature, accepting the default option by pressing Enter should be a safe choice:</w:t>
+      </w:r>
+    </w:p>
+    <w:p>
+      <w:pPr>
+        <w:pStyle w:val="p1"/>
+        <w:ind w:left="1440" w:firstLine="720"/>
+        <w:rPr>
+          <w:rFonts w:asciiTheme="minorHAnsi" w:hAnsiTheme="minorHAnsi"/>
+          <w:sz w:val="24"/>
+          <w:szCs w:val="24"/>
+        </w:rPr>
+      </w:pPr>
+    </w:p>
+    <w:p>
+      <w:pPr>
+        <w:pStyle w:val="p1"/>
+        <w:ind w:left="1440" w:firstLine="720"/>
+        <w:rPr>
+          <w:rFonts w:asciiTheme="minorHAnsi" w:hAnsiTheme="minorHAnsi"/>
+          <w:sz w:val="24"/>
+          <w:szCs w:val="24"/>
+        </w:rPr>
+      </w:pPr>
+      <w:r>
+        <w:rPr>
+          <w:rFonts w:asciiTheme="minorHAnsi" w:hAnsiTheme="minorHAnsi"/>
+          <w:sz w:val="24"/>
+          <w:szCs w:val="24"/>
+        </w:rPr>
+        <w:t xml:space="preserve">make </w:t>
+      </w:r>
+      <w:proofErr w:type="spellStart"/>
+      <w:r>
+        <w:rPr>
+          <w:rFonts w:asciiTheme="minorHAnsi" w:hAnsiTheme="minorHAnsi"/>
+          <w:sz w:val="24"/>
+          <w:szCs w:val="24"/>
+        </w:rPr>
+        <w:t>oldconfig</w:t>
+      </w:r>
+      <w:proofErr w:type="spellEnd"/>
+      <w:r>
+        <w:rPr>
+          <w:rFonts w:asciiTheme="minorHAnsi" w:hAnsiTheme="minorHAnsi"/>
+          <w:sz w:val="24"/>
+          <w:szCs w:val="24"/>
+        </w:rPr>
+        <w:t xml:space="preserve"> </w:t>
+      </w:r>
+    </w:p>
+    <w:p>
+      <w:pPr>
+        <w:pStyle w:val="p1"/>
+        <w:ind w:left="1440" w:firstLine="720"/>
+        <w:rPr>
+          <w:rFonts w:asciiTheme="minorHAnsi" w:hAnsiTheme="minorHAnsi"/>
+          <w:sz w:val="24"/>
+          <w:szCs w:val="24"/>
+        </w:rPr>
+      </w:pPr>
     </w:p>
     <w:p>
       <w:pPr>
@@ -1198,10 +1114,633 @@
           <w:szCs w:val="24"/>
         </w:rPr>
       </w:pPr>
+      <w:r>
+        <w:rPr>
+          <w:rFonts w:asciiTheme="minorHAnsi" w:hAnsiTheme="minorHAnsi"/>
+          <w:sz w:val="24"/>
+          <w:szCs w:val="24"/>
+        </w:rPr>
+        <w:t xml:space="preserve">make </w:t>
+      </w:r>
+      <w:proofErr w:type="gramStart"/>
+      <w:r>
+        <w:rPr>
+          <w:rFonts w:asciiTheme="minorHAnsi" w:hAnsiTheme="minorHAnsi"/>
+          <w:sz w:val="24"/>
+          <w:szCs w:val="24"/>
+        </w:rPr>
+        <w:t>clean :</w:t>
+      </w:r>
+      <w:proofErr w:type="gramEnd"/>
+      <w:r>
+        <w:rPr>
+          <w:rFonts w:asciiTheme="minorHAnsi" w:hAnsiTheme="minorHAnsi"/>
+          <w:sz w:val="24"/>
+          <w:szCs w:val="24"/>
+        </w:rPr>
+        <w:t xml:space="preserve"> Make kernel code directory clean</w:t>
+      </w:r>
+    </w:p>
+    <w:p>
+      <w:pPr>
+        <w:pStyle w:val="p1"/>
+        <w:numPr>
+          <w:ilvl w:val="0"/>
+          <w:numId w:val="3"/>
+        </w:numPr>
+        <w:rPr>
+          <w:rFonts w:asciiTheme="minorHAnsi" w:hAnsiTheme="minorHAnsi"/>
+          <w:sz w:val="24"/>
+          <w:szCs w:val="24"/>
+        </w:rPr>
+      </w:pPr>
+      <w:proofErr w:type="spellStart"/>
+      <w:r>
+        <w:rPr>
+          <w:rFonts w:asciiTheme="minorHAnsi" w:hAnsiTheme="minorHAnsi"/>
+          <w:sz w:val="24"/>
+          <w:szCs w:val="24"/>
+        </w:rPr>
+        <w:t>sudo</w:t>
+      </w:r>
+      <w:proofErr w:type="spellEnd"/>
+      <w:r>
+        <w:rPr>
+          <w:rFonts w:asciiTheme="minorHAnsi" w:hAnsiTheme="minorHAnsi"/>
+          <w:sz w:val="24"/>
+          <w:szCs w:val="24"/>
+        </w:rPr>
+        <w:t xml:space="preserve"> apt install </w:t>
+      </w:r>
+      <w:proofErr w:type="spellStart"/>
+      <w:r>
+        <w:rPr>
+          <w:rFonts w:asciiTheme="minorHAnsi" w:hAnsiTheme="minorHAnsi"/>
+          <w:sz w:val="24"/>
+          <w:szCs w:val="24"/>
+        </w:rPr>
+        <w:t>libelf</w:t>
+      </w:r>
+      <w:proofErr w:type="spellEnd"/>
+      <w:r>
+        <w:rPr>
+          <w:rFonts w:asciiTheme="minorHAnsi" w:hAnsiTheme="minorHAnsi"/>
+          <w:sz w:val="24"/>
+          <w:szCs w:val="24"/>
+        </w:rPr>
+        <w:t>-dev</w:t>
+      </w:r>
+    </w:p>
+    <w:p>
+      <w:pPr>
+        <w:pStyle w:val="p1"/>
+        <w:numPr>
+          <w:ilvl w:val="0"/>
+          <w:numId w:val="3"/>
+        </w:numPr>
+        <w:rPr>
+          <w:rFonts w:asciiTheme="minorHAnsi" w:hAnsiTheme="minorHAnsi"/>
+          <w:sz w:val="24"/>
+          <w:szCs w:val="24"/>
+        </w:rPr>
+      </w:pPr>
+      <w:proofErr w:type="spellStart"/>
+      <w:r>
+        <w:rPr>
+          <w:rFonts w:asciiTheme="minorHAnsi" w:hAnsiTheme="minorHAnsi"/>
+          <w:sz w:val="24"/>
+          <w:szCs w:val="24"/>
+        </w:rPr>
+        <w:t>sudo</w:t>
+      </w:r>
+      <w:proofErr w:type="spellEnd"/>
+      <w:r>
+        <w:rPr>
+          <w:rFonts w:asciiTheme="minorHAnsi" w:hAnsiTheme="minorHAnsi"/>
+          <w:sz w:val="24"/>
+          <w:szCs w:val="24"/>
+        </w:rPr>
+        <w:t xml:space="preserve"> apt-get install </w:t>
+      </w:r>
+      <w:proofErr w:type="spellStart"/>
+      <w:r>
+        <w:rPr>
+          <w:rFonts w:asciiTheme="minorHAnsi" w:hAnsiTheme="minorHAnsi"/>
+          <w:sz w:val="24"/>
+          <w:szCs w:val="24"/>
+        </w:rPr>
+        <w:t>libssl</w:t>
+      </w:r>
+      <w:proofErr w:type="spellEnd"/>
+      <w:r>
+        <w:rPr>
+          <w:rFonts w:asciiTheme="minorHAnsi" w:hAnsiTheme="minorHAnsi"/>
+          <w:sz w:val="24"/>
+          <w:szCs w:val="24"/>
+        </w:rPr>
+        <w:t>-dev</w:t>
+      </w:r>
+    </w:p>
+    <w:p>
+      <w:pPr>
+        <w:pStyle w:val="p1"/>
+        <w:numPr>
+          <w:ilvl w:val="0"/>
+          <w:numId w:val="3"/>
+        </w:numPr>
+        <w:rPr>
+          <w:rFonts w:asciiTheme="minorHAnsi" w:hAnsiTheme="minorHAnsi"/>
+          <w:sz w:val="24"/>
+          <w:szCs w:val="24"/>
+        </w:rPr>
+      </w:pPr>
+      <w:r>
+        <w:rPr>
+          <w:rFonts w:asciiTheme="minorHAnsi" w:hAnsiTheme="minorHAnsi"/>
+          <w:sz w:val="24"/>
+          <w:szCs w:val="24"/>
+        </w:rPr>
+        <w:t>make -j `</w:t>
+      </w:r>
+      <w:proofErr w:type="spellStart"/>
+      <w:r>
+        <w:rPr>
+          <w:rFonts w:asciiTheme="minorHAnsi" w:hAnsiTheme="minorHAnsi"/>
+          <w:sz w:val="24"/>
+          <w:szCs w:val="24"/>
+        </w:rPr>
+        <w:t>getconf</w:t>
+      </w:r>
+      <w:proofErr w:type="spellEnd"/>
+      <w:r>
+        <w:rPr>
+          <w:rFonts w:asciiTheme="minorHAnsi" w:hAnsiTheme="minorHAnsi"/>
+          <w:sz w:val="24"/>
+          <w:szCs w:val="24"/>
+        </w:rPr>
+        <w:t xml:space="preserve"> _NPROCESSORS_ONLN` deb-</w:t>
+      </w:r>
+      <w:proofErr w:type="spellStart"/>
+      <w:r>
+        <w:rPr>
+          <w:rFonts w:asciiTheme="minorHAnsi" w:hAnsiTheme="minorHAnsi"/>
+          <w:sz w:val="24"/>
+          <w:szCs w:val="24"/>
+        </w:rPr>
+        <w:t>pkg</w:t>
+      </w:r>
+      <w:proofErr w:type="spellEnd"/>
+      <w:r>
+        <w:rPr>
+          <w:rFonts w:asciiTheme="minorHAnsi" w:hAnsiTheme="minorHAnsi"/>
+          <w:sz w:val="24"/>
+          <w:szCs w:val="24"/>
+        </w:rPr>
+        <w:t xml:space="preserve"> LOCALVERSION</w:t>
+      </w:r>
+      <w:r>
+        <w:rPr>
+          <w:rFonts w:asciiTheme="minorHAnsi" w:hAnsiTheme="minorHAnsi"/>
+          <w:sz w:val="24"/>
+          <w:szCs w:val="24"/>
+        </w:rPr>
+        <w:t>=-</w:t>
+      </w:r>
+      <w:proofErr w:type="spellStart"/>
+      <w:r>
+        <w:rPr>
+          <w:rFonts w:asciiTheme="minorHAnsi" w:hAnsiTheme="minorHAnsi"/>
+          <w:sz w:val="24"/>
+          <w:szCs w:val="24"/>
+        </w:rPr>
+        <w:t>mandipstud</w:t>
+      </w:r>
+      <w:proofErr w:type="spellEnd"/>
+    </w:p>
+    <w:p>
+      <w:pPr>
+        <w:pStyle w:val="p1"/>
+        <w:numPr>
+          <w:ilvl w:val="0"/>
+          <w:numId w:val="3"/>
+        </w:numPr>
+        <w:rPr>
+          <w:rFonts w:asciiTheme="minorHAnsi" w:hAnsiTheme="minorHAnsi"/>
+          <w:sz w:val="24"/>
+          <w:szCs w:val="24"/>
+        </w:rPr>
+      </w:pPr>
+      <w:r>
+        <w:rPr>
+          <w:rFonts w:asciiTheme="minorHAnsi" w:hAnsiTheme="minorHAnsi"/>
+          <w:sz w:val="24"/>
+          <w:szCs w:val="24"/>
+        </w:rPr>
+        <w:t>cd</w:t>
+      </w:r>
+      <w:proofErr w:type="gramStart"/>
+      <w:r>
+        <w:rPr>
+          <w:rFonts w:asciiTheme="minorHAnsi" w:hAnsiTheme="minorHAnsi"/>
+          <w:sz w:val="24"/>
+          <w:szCs w:val="24"/>
+        </w:rPr>
+        <w:t xml:space="preserve"> ..</w:t>
+      </w:r>
+      <w:proofErr w:type="gramEnd"/>
+    </w:p>
+    <w:p>
+      <w:pPr>
+        <w:pStyle w:val="p1"/>
+        <w:numPr>
+          <w:ilvl w:val="0"/>
+          <w:numId w:val="3"/>
+        </w:numPr>
+        <w:rPr>
+          <w:rFonts w:asciiTheme="minorHAnsi" w:hAnsiTheme="minorHAnsi"/>
+          <w:sz w:val="24"/>
+          <w:szCs w:val="24"/>
+        </w:rPr>
+      </w:pPr>
+      <w:proofErr w:type="spellStart"/>
+      <w:r>
+        <w:rPr>
+          <w:rFonts w:asciiTheme="minorHAnsi" w:hAnsiTheme="minorHAnsi"/>
+          <w:sz w:val="24"/>
+          <w:szCs w:val="24"/>
+        </w:rPr>
+        <w:t>sudo</w:t>
+      </w:r>
+      <w:proofErr w:type="spellEnd"/>
+      <w:r>
+        <w:rPr>
+          <w:rFonts w:asciiTheme="minorHAnsi" w:hAnsiTheme="minorHAnsi"/>
+          <w:sz w:val="24"/>
+          <w:szCs w:val="24"/>
+        </w:rPr>
+        <w:t xml:space="preserve"> </w:t>
+      </w:r>
+      <w:proofErr w:type="spellStart"/>
+      <w:r>
+        <w:rPr>
+          <w:rFonts w:asciiTheme="minorHAnsi" w:hAnsiTheme="minorHAnsi"/>
+          <w:sz w:val="24"/>
+          <w:szCs w:val="24"/>
+        </w:rPr>
+        <w:t>dpkg</w:t>
+      </w:r>
+      <w:proofErr w:type="spellEnd"/>
+      <w:r>
+        <w:rPr>
+          <w:rFonts w:asciiTheme="minorHAnsi" w:hAnsiTheme="minorHAnsi"/>
+          <w:sz w:val="24"/>
+          <w:szCs w:val="24"/>
+        </w:rPr>
+        <w:t xml:space="preserve"> -</w:t>
+      </w:r>
+      <w:proofErr w:type="spellStart"/>
+      <w:r>
+        <w:rPr>
+          <w:rFonts w:asciiTheme="minorHAnsi" w:hAnsiTheme="minorHAnsi"/>
+          <w:sz w:val="24"/>
+          <w:szCs w:val="24"/>
+        </w:rPr>
+        <w:t>i</w:t>
+      </w:r>
+      <w:proofErr w:type="spellEnd"/>
+      <w:r>
+        <w:rPr>
+          <w:rFonts w:asciiTheme="minorHAnsi" w:hAnsiTheme="minorHAnsi"/>
+          <w:sz w:val="24"/>
+          <w:szCs w:val="24"/>
+        </w:rPr>
+        <w:t xml:space="preserve"> linux-image-4.16.0-rc6-mandipstud_4.16.0-rc6-mandipstud-1_amd64.deb</w:t>
+      </w:r>
+    </w:p>
+    <w:p>
+      <w:pPr>
+        <w:pStyle w:val="p1"/>
+        <w:numPr>
+          <w:ilvl w:val="0"/>
+          <w:numId w:val="3"/>
+        </w:numPr>
+        <w:rPr>
+          <w:rFonts w:asciiTheme="minorHAnsi" w:hAnsiTheme="minorHAnsi"/>
+          <w:sz w:val="24"/>
+          <w:szCs w:val="24"/>
+        </w:rPr>
+      </w:pPr>
+      <w:proofErr w:type="spellStart"/>
+      <w:r>
+        <w:rPr>
+          <w:rFonts w:asciiTheme="minorHAnsi" w:hAnsiTheme="minorHAnsi"/>
+          <w:sz w:val="24"/>
+          <w:szCs w:val="24"/>
+        </w:rPr>
+        <w:t>sudo</w:t>
+      </w:r>
+      <w:proofErr w:type="spellEnd"/>
+      <w:r>
+        <w:rPr>
+          <w:rFonts w:asciiTheme="minorHAnsi" w:hAnsiTheme="minorHAnsi"/>
+          <w:sz w:val="24"/>
+          <w:szCs w:val="24"/>
+        </w:rPr>
+        <w:t xml:space="preserve"> </w:t>
+      </w:r>
+      <w:proofErr w:type="spellStart"/>
+      <w:r>
+        <w:rPr>
+          <w:rFonts w:asciiTheme="minorHAnsi" w:hAnsiTheme="minorHAnsi"/>
+          <w:sz w:val="24"/>
+          <w:szCs w:val="24"/>
+        </w:rPr>
+        <w:t>dpkg</w:t>
+      </w:r>
+      <w:proofErr w:type="spellEnd"/>
+      <w:r>
+        <w:rPr>
+          <w:rFonts w:asciiTheme="minorHAnsi" w:hAnsiTheme="minorHAnsi"/>
+          <w:sz w:val="24"/>
+          <w:szCs w:val="24"/>
+        </w:rPr>
+        <w:t xml:space="preserve"> -</w:t>
+      </w:r>
+      <w:proofErr w:type="spellStart"/>
+      <w:r>
+        <w:rPr>
+          <w:rFonts w:asciiTheme="minorHAnsi" w:hAnsiTheme="minorHAnsi"/>
+          <w:sz w:val="24"/>
+          <w:szCs w:val="24"/>
+        </w:rPr>
+        <w:t>i</w:t>
+      </w:r>
+      <w:proofErr w:type="spellEnd"/>
+      <w:r>
+        <w:rPr>
+          <w:rFonts w:asciiTheme="minorHAnsi" w:hAnsiTheme="minorHAnsi"/>
+          <w:sz w:val="24"/>
+          <w:szCs w:val="24"/>
+        </w:rPr>
+        <w:t xml:space="preserve"> linux-headers-4.16.0-rc6-mandipstud_4.16.0-rc6-mandipstud-1_amd64.deb</w:t>
+      </w:r>
+    </w:p>
+    <w:p>
+      <w:pPr>
+        <w:pStyle w:val="p1"/>
+        <w:numPr>
+          <w:ilvl w:val="0"/>
+          <w:numId w:val="3"/>
+        </w:numPr>
+        <w:rPr>
+          <w:rFonts w:asciiTheme="minorHAnsi" w:hAnsiTheme="minorHAnsi"/>
+          <w:sz w:val="24"/>
+          <w:szCs w:val="24"/>
+        </w:rPr>
+      </w:pPr>
+      <w:proofErr w:type="spellStart"/>
+      <w:r>
+        <w:rPr>
+          <w:rFonts w:asciiTheme="minorHAnsi" w:hAnsiTheme="minorHAnsi"/>
+          <w:sz w:val="24"/>
+          <w:szCs w:val="24"/>
+        </w:rPr>
+        <w:t>sudo</w:t>
+      </w:r>
+      <w:proofErr w:type="spellEnd"/>
+      <w:r>
+        <w:rPr>
+          <w:rFonts w:asciiTheme="minorHAnsi" w:hAnsiTheme="minorHAnsi"/>
+          <w:sz w:val="24"/>
+          <w:szCs w:val="24"/>
+        </w:rPr>
+        <w:t xml:space="preserve"> reboot</w:t>
+      </w:r>
+    </w:p>
+    <w:p>
+      <w:pPr>
+        <w:pStyle w:val="p1"/>
+        <w:numPr>
+          <w:ilvl w:val="0"/>
+          <w:numId w:val="3"/>
+        </w:numPr>
+        <w:rPr>
+          <w:rFonts w:asciiTheme="minorHAnsi" w:hAnsiTheme="minorHAnsi"/>
+          <w:sz w:val="24"/>
+          <w:szCs w:val="24"/>
+        </w:rPr>
+      </w:pPr>
+      <w:r>
+        <w:rPr>
+          <w:rFonts w:asciiTheme="minorHAnsi" w:hAnsiTheme="minorHAnsi"/>
+          <w:sz w:val="24"/>
+          <w:szCs w:val="24"/>
+        </w:rPr>
+        <w:t>After reboot clone the repository with the module code</w:t>
+      </w:r>
+    </w:p>
+    <w:p>
+      <w:pPr>
+        <w:pStyle w:val="p1"/>
+        <w:numPr>
+          <w:ilvl w:val="0"/>
+          <w:numId w:val="3"/>
+        </w:numPr>
+        <w:rPr>
+          <w:rFonts w:asciiTheme="minorHAnsi" w:hAnsiTheme="minorHAnsi"/>
+          <w:sz w:val="24"/>
+          <w:szCs w:val="24"/>
+        </w:rPr>
+      </w:pPr>
+      <w:proofErr w:type="spellStart"/>
+      <w:r>
+        <w:rPr>
+          <w:rFonts w:asciiTheme="minorHAnsi" w:hAnsiTheme="minorHAnsi"/>
+          <w:sz w:val="24"/>
+          <w:szCs w:val="24"/>
+        </w:rPr>
+        <w:t>Git</w:t>
+      </w:r>
+      <w:proofErr w:type="spellEnd"/>
+      <w:r>
+        <w:rPr>
+          <w:rFonts w:asciiTheme="minorHAnsi" w:hAnsiTheme="minorHAnsi"/>
+          <w:sz w:val="24"/>
+          <w:szCs w:val="24"/>
+        </w:rPr>
+        <w:t xml:space="preserve"> clone </w:t>
+      </w:r>
+      <w:r>
+        <w:rPr>
+          <w:rFonts w:asciiTheme="minorHAnsi" w:hAnsiTheme="minorHAnsi"/>
+          <w:sz w:val="24"/>
+          <w:szCs w:val="24"/>
+        </w:rPr>
+        <w:t>https://github.com/MandipGohil/CMPE283.git</w:t>
+      </w:r>
       <w:bookmarkStart w:id="0" w:name="_GoBack"/>
       <w:bookmarkEnd w:id="0"/>
     </w:p>
-    <w:p/>
+    <w:p>
+      <w:pPr>
+        <w:pStyle w:val="p1"/>
+        <w:numPr>
+          <w:ilvl w:val="0"/>
+          <w:numId w:val="3"/>
+        </w:numPr>
+        <w:rPr>
+          <w:rFonts w:asciiTheme="minorHAnsi" w:hAnsiTheme="minorHAnsi"/>
+          <w:sz w:val="24"/>
+          <w:szCs w:val="24"/>
+        </w:rPr>
+      </w:pPr>
+      <w:r>
+        <w:rPr>
+          <w:rFonts w:asciiTheme="minorHAnsi" w:hAnsiTheme="minorHAnsi"/>
+          <w:sz w:val="24"/>
+          <w:szCs w:val="24"/>
+        </w:rPr>
+        <w:t xml:space="preserve">cd </w:t>
+      </w:r>
+      <w:r>
+        <w:rPr>
+          <w:rFonts w:asciiTheme="minorHAnsi" w:hAnsiTheme="minorHAnsi"/>
+          <w:sz w:val="24"/>
+          <w:szCs w:val="24"/>
+        </w:rPr>
+        <w:t>CMPE283</w:t>
+      </w:r>
+    </w:p>
+    <w:p>
+      <w:pPr>
+        <w:pStyle w:val="p1"/>
+        <w:numPr>
+          <w:ilvl w:val="0"/>
+          <w:numId w:val="3"/>
+        </w:numPr>
+        <w:rPr>
+          <w:rFonts w:asciiTheme="minorHAnsi" w:hAnsiTheme="minorHAnsi"/>
+          <w:sz w:val="24"/>
+          <w:szCs w:val="24"/>
+        </w:rPr>
+      </w:pPr>
+      <w:r>
+        <w:rPr>
+          <w:rFonts w:asciiTheme="minorHAnsi" w:hAnsiTheme="minorHAnsi"/>
+          <w:sz w:val="24"/>
+          <w:szCs w:val="24"/>
+        </w:rPr>
+        <w:t>make</w:t>
+      </w:r>
+      <w:r>
+        <w:rPr>
+          <w:rFonts w:asciiTheme="minorHAnsi" w:hAnsiTheme="minorHAnsi"/>
+          <w:sz w:val="24"/>
+          <w:szCs w:val="24"/>
+        </w:rPr>
+        <w:t xml:space="preserve"> </w:t>
+      </w:r>
+    </w:p>
+    <w:p>
+      <w:pPr>
+        <w:pStyle w:val="p1"/>
+        <w:numPr>
+          <w:ilvl w:val="0"/>
+          <w:numId w:val="3"/>
+        </w:numPr>
+        <w:rPr>
+          <w:rFonts w:asciiTheme="minorHAnsi" w:hAnsiTheme="minorHAnsi"/>
+          <w:sz w:val="24"/>
+          <w:szCs w:val="24"/>
+        </w:rPr>
+      </w:pPr>
+      <w:proofErr w:type="spellStart"/>
+      <w:r>
+        <w:rPr>
+          <w:rFonts w:asciiTheme="minorHAnsi" w:hAnsiTheme="minorHAnsi"/>
+          <w:sz w:val="24"/>
+          <w:szCs w:val="24"/>
+        </w:rPr>
+        <w:t>sudo</w:t>
+      </w:r>
+      <w:proofErr w:type="spellEnd"/>
+      <w:r>
+        <w:rPr>
+          <w:rFonts w:asciiTheme="minorHAnsi" w:hAnsiTheme="minorHAnsi"/>
+          <w:sz w:val="24"/>
+          <w:szCs w:val="24"/>
+        </w:rPr>
+        <w:t xml:space="preserve"> </w:t>
+      </w:r>
+      <w:proofErr w:type="spellStart"/>
+      <w:r>
+        <w:rPr>
+          <w:rFonts w:asciiTheme="minorHAnsi" w:hAnsiTheme="minorHAnsi"/>
+          <w:sz w:val="24"/>
+          <w:szCs w:val="24"/>
+        </w:rPr>
+        <w:t>insmod</w:t>
+      </w:r>
+      <w:proofErr w:type="spellEnd"/>
+      <w:r>
+        <w:rPr>
+          <w:rFonts w:asciiTheme="minorHAnsi" w:hAnsiTheme="minorHAnsi"/>
+          <w:sz w:val="24"/>
+          <w:szCs w:val="24"/>
+        </w:rPr>
+        <w:t xml:space="preserve"> cmpe-283</w:t>
+      </w:r>
+      <w:r>
+        <w:rPr>
+          <w:rFonts w:asciiTheme="minorHAnsi" w:hAnsiTheme="minorHAnsi"/>
+          <w:sz w:val="24"/>
+          <w:szCs w:val="24"/>
+        </w:rPr>
+        <w:t>-</w:t>
+      </w:r>
+      <w:proofErr w:type="gramStart"/>
+      <w:r>
+        <w:rPr>
+          <w:rFonts w:asciiTheme="minorHAnsi" w:hAnsiTheme="minorHAnsi"/>
+          <w:sz w:val="24"/>
+          <w:szCs w:val="24"/>
+        </w:rPr>
+        <w:t>1</w:t>
+      </w:r>
+      <w:r>
+        <w:rPr>
+          <w:rFonts w:asciiTheme="minorHAnsi" w:hAnsiTheme="minorHAnsi"/>
+          <w:sz w:val="24"/>
+          <w:szCs w:val="24"/>
+        </w:rPr>
+        <w:t>.ko</w:t>
+      </w:r>
+      <w:proofErr w:type="gramEnd"/>
+    </w:p>
+    <w:p>
+      <w:pPr>
+        <w:pStyle w:val="p1"/>
+        <w:numPr>
+          <w:ilvl w:val="0"/>
+          <w:numId w:val="3"/>
+        </w:numPr>
+        <w:rPr>
+          <w:rFonts w:asciiTheme="minorHAnsi" w:hAnsiTheme="minorHAnsi"/>
+          <w:sz w:val="24"/>
+          <w:szCs w:val="24"/>
+        </w:rPr>
+      </w:pPr>
+      <w:proofErr w:type="spellStart"/>
+      <w:r>
+        <w:rPr>
+          <w:rFonts w:asciiTheme="minorHAnsi" w:hAnsiTheme="minorHAnsi"/>
+          <w:sz w:val="24"/>
+          <w:szCs w:val="24"/>
+        </w:rPr>
+        <w:t>dmesg</w:t>
+      </w:r>
+      <w:proofErr w:type="spellEnd"/>
+    </w:p>
     <w:sectPr>
       <w:pgSz w:w="12240" w:h="15840"/>
       <w:pgMar w:top="1440" w:right="1440" w:bottom="1440" w:left="1440" w:header="720" w:footer="720" w:gutter="0"/>
@@ -1269,6 +1808,205 @@
     </w:lvl>
   </w:abstractNum>
   <w:abstractNum w:abstractNumId="1">
+    <w:nsid w:val="0805523C"/>
+    <w:multiLevelType w:val="hybridMultilevel"/>
+    <w:tmpl w:val="2794BC88"/>
+    <w:lvl w:ilvl="0" w:tplc="04090001">
+      <w:start w:val="1"/>
+      <w:numFmt w:val="bullet"/>
+      <w:lvlText w:val=""/>
+      <w:lvlJc w:val="left"/>
+      <w:pPr>
+        <w:ind w:left="1440" w:hanging="360"/>
+      </w:pPr>
+      <w:rPr>
+        <w:rFonts w:ascii="Symbol" w:hAnsi="Symbol" w:hint="default"/>
+      </w:rPr>
+    </w:lvl>
+    <w:lvl w:ilvl="1" w:tplc="04090003" w:tentative="1">
+      <w:start w:val="1"/>
+      <w:numFmt w:val="bullet"/>
+      <w:lvlText w:val="o"/>
+      <w:lvlJc w:val="left"/>
+      <w:pPr>
+        <w:ind w:left="2160" w:hanging="360"/>
+      </w:pPr>
+      <w:rPr>
+        <w:rFonts w:ascii="Courier New" w:hAnsi="Courier New" w:cs="Courier New" w:hint="default"/>
+      </w:rPr>
+    </w:lvl>
+    <w:lvl w:ilvl="2" w:tplc="04090005" w:tentative="1">
+      <w:start w:val="1"/>
+      <w:numFmt w:val="bullet"/>
+      <w:lvlText w:val=""/>
+      <w:lvlJc w:val="left"/>
+      <w:pPr>
+        <w:ind w:left="2880" w:hanging="360"/>
+      </w:pPr>
+      <w:rPr>
+        <w:rFonts w:ascii="Wingdings" w:hAnsi="Wingdings" w:hint="default"/>
+      </w:rPr>
+    </w:lvl>
+    <w:lvl w:ilvl="3" w:tplc="04090001" w:tentative="1">
+      <w:start w:val="1"/>
+      <w:numFmt w:val="bullet"/>
+      <w:lvlText w:val=""/>
+      <w:lvlJc w:val="left"/>
+      <w:pPr>
+        <w:ind w:left="3600" w:hanging="360"/>
+      </w:pPr>
+      <w:rPr>
+        <w:rFonts w:ascii="Symbol" w:hAnsi="Symbol" w:hint="default"/>
+      </w:rPr>
+    </w:lvl>
+    <w:lvl w:ilvl="4" w:tplc="04090003" w:tentative="1">
+      <w:start w:val="1"/>
+      <w:numFmt w:val="bullet"/>
+      <w:lvlText w:val="o"/>
+      <w:lvlJc w:val="left"/>
+      <w:pPr>
+        <w:ind w:left="4320" w:hanging="360"/>
+      </w:pPr>
+      <w:rPr>
+        <w:rFonts w:ascii="Courier New" w:hAnsi="Courier New" w:cs="Courier New" w:hint="default"/>
+      </w:rPr>
+    </w:lvl>
+    <w:lvl w:ilvl="5" w:tplc="04090005" w:tentative="1">
+      <w:start w:val="1"/>
+      <w:numFmt w:val="bullet"/>
+      <w:lvlText w:val=""/>
+      <w:lvlJc w:val="left"/>
+      <w:pPr>
+        <w:ind w:left="5040" w:hanging="360"/>
+      </w:pPr>
+      <w:rPr>
+        <w:rFonts w:ascii="Wingdings" w:hAnsi="Wingdings" w:hint="default"/>
+      </w:rPr>
+    </w:lvl>
+    <w:lvl w:ilvl="6" w:tplc="04090001" w:tentative="1">
+      <w:start w:val="1"/>
+      <w:numFmt w:val="bullet"/>
+      <w:lvlText w:val=""/>
+      <w:lvlJc w:val="left"/>
+      <w:pPr>
+        <w:ind w:left="5760" w:hanging="360"/>
+      </w:pPr>
+      <w:rPr>
+        <w:rFonts w:ascii="Symbol" w:hAnsi="Symbol" w:hint="default"/>
+      </w:rPr>
+    </w:lvl>
+    <w:lvl w:ilvl="7" w:tplc="04090003" w:tentative="1">
+      <w:start w:val="1"/>
+      <w:numFmt w:val="bullet"/>
+      <w:lvlText w:val="o"/>
+      <w:lvlJc w:val="left"/>
+      <w:pPr>
+        <w:ind w:left="6480" w:hanging="360"/>
+      </w:pPr>
+      <w:rPr>
+        <w:rFonts w:ascii="Courier New" w:hAnsi="Courier New" w:cs="Courier New" w:hint="default"/>
+      </w:rPr>
+    </w:lvl>
+    <w:lvl w:ilvl="8" w:tplc="04090005" w:tentative="1">
+      <w:start w:val="1"/>
+      <w:numFmt w:val="bullet"/>
+      <w:lvlText w:val=""/>
+      <w:lvlJc w:val="left"/>
+      <w:pPr>
+        <w:ind w:left="7200" w:hanging="360"/>
+      </w:pPr>
+      <w:rPr>
+        <w:rFonts w:ascii="Wingdings" w:hAnsi="Wingdings" w:hint="default"/>
+      </w:rPr>
+    </w:lvl>
+  </w:abstractNum>
+  <w:abstractNum w:abstractNumId="2">
+    <w:nsid w:val="0DAC39EE"/>
+    <w:multiLevelType w:val="hybridMultilevel"/>
+    <w:tmpl w:val="381C0F3E"/>
+    <w:lvl w:ilvl="0" w:tplc="0409000F">
+      <w:start w:val="1"/>
+      <w:numFmt w:val="decimal"/>
+      <w:lvlText w:val="%1."/>
+      <w:lvlJc w:val="left"/>
+      <w:pPr>
+        <w:ind w:left="720" w:hanging="360"/>
+      </w:pPr>
+    </w:lvl>
+    <w:lvl w:ilvl="1" w:tplc="04090019">
+      <w:start w:val="1"/>
+      <w:numFmt w:val="lowerLetter"/>
+      <w:lvlText w:val="%2."/>
+      <w:lvlJc w:val="left"/>
+      <w:pPr>
+        <w:ind w:left="1440" w:hanging="360"/>
+      </w:pPr>
+    </w:lvl>
+    <w:lvl w:ilvl="2" w:tplc="0409001B" w:tentative="1">
+      <w:start w:val="1"/>
+      <w:numFmt w:val="lowerRoman"/>
+      <w:lvlText w:val="%3."/>
+      <w:lvlJc w:val="right"/>
+      <w:pPr>
+        <w:ind w:left="2160" w:hanging="180"/>
+      </w:pPr>
+    </w:lvl>
+    <w:lvl w:ilvl="3" w:tplc="0409000F" w:tentative="1">
+      <w:start w:val="1"/>
+      <w:numFmt w:val="decimal"/>
+      <w:lvlText w:val="%4."/>
+      <w:lvlJc w:val="left"/>
+      <w:pPr>
+        <w:ind w:left="2880" w:hanging="360"/>
+      </w:pPr>
+    </w:lvl>
+    <w:lvl w:ilvl="4" w:tplc="04090019" w:tentative="1">
+      <w:start w:val="1"/>
+      <w:numFmt w:val="lowerLetter"/>
+      <w:lvlText w:val="%5."/>
+      <w:lvlJc w:val="left"/>
+      <w:pPr>
+        <w:ind w:left="3600" w:hanging="360"/>
+      </w:pPr>
+    </w:lvl>
+    <w:lvl w:ilvl="5" w:tplc="0409001B" w:tentative="1">
+      <w:start w:val="1"/>
+      <w:numFmt w:val="lowerRoman"/>
+      <w:lvlText w:val="%6."/>
+      <w:lvlJc w:val="right"/>
+      <w:pPr>
+        <w:ind w:left="4320" w:hanging="180"/>
+      </w:pPr>
+    </w:lvl>
+    <w:lvl w:ilvl="6" w:tplc="0409000F" w:tentative="1">
+      <w:start w:val="1"/>
+      <w:numFmt w:val="decimal"/>
+      <w:lvlText w:val="%7."/>
+      <w:lvlJc w:val="left"/>
+      <w:pPr>
+        <w:ind w:left="5040" w:hanging="360"/>
+      </w:pPr>
+    </w:lvl>
+    <w:lvl w:ilvl="7" w:tplc="04090019" w:tentative="1">
+      <w:start w:val="1"/>
+      <w:numFmt w:val="lowerLetter"/>
+      <w:lvlText w:val="%8."/>
+      <w:lvlJc w:val="left"/>
+      <w:pPr>
+        <w:ind w:left="5760" w:hanging="360"/>
+      </w:pPr>
+    </w:lvl>
+    <w:lvl w:ilvl="8" w:tplc="0409001B" w:tentative="1">
+      <w:start w:val="1"/>
+      <w:numFmt w:val="lowerRoman"/>
+      <w:lvlText w:val="%9."/>
+      <w:lvlJc w:val="right"/>
+      <w:pPr>
+        <w:ind w:left="6480" w:hanging="180"/>
+      </w:pPr>
+    </w:lvl>
+  </w:abstractNum>
+  <w:abstractNum w:abstractNumId="3">
     <w:nsid w:val="1A7116ED"/>
     <w:multiLevelType w:val="hybridMultilevel"/>
     <w:tmpl w:val="8FF671F0"/>
@@ -1354,7 +2092,7 @@
       </w:pPr>
     </w:lvl>
   </w:abstractNum>
-  <w:abstractNum w:abstractNumId="2">
+  <w:abstractNum w:abstractNumId="4">
     <w:nsid w:val="24D0744E"/>
     <w:multiLevelType w:val="hybridMultilevel"/>
     <w:tmpl w:val="61FC9004"/>
@@ -1440,14 +2178,136 @@
       </w:pPr>
     </w:lvl>
   </w:abstractNum>
+  <w:abstractNum w:abstractNumId="5">
+    <w:nsid w:val="29F54FA9"/>
+    <w:multiLevelType w:val="hybridMultilevel"/>
+    <w:tmpl w:val="B6BC03C2"/>
+    <w:lvl w:ilvl="0" w:tplc="04090001">
+      <w:start w:val="1"/>
+      <w:numFmt w:val="bullet"/>
+      <w:lvlText w:val=""/>
+      <w:lvlJc w:val="left"/>
+      <w:pPr>
+        <w:ind w:left="720" w:hanging="360"/>
+      </w:pPr>
+      <w:rPr>
+        <w:rFonts w:ascii="Symbol" w:hAnsi="Symbol" w:hint="default"/>
+      </w:rPr>
+    </w:lvl>
+    <w:lvl w:ilvl="1" w:tplc="04090003" w:tentative="1">
+      <w:start w:val="1"/>
+      <w:numFmt w:val="bullet"/>
+      <w:lvlText w:val="o"/>
+      <w:lvlJc w:val="left"/>
+      <w:pPr>
+        <w:ind w:left="1440" w:hanging="360"/>
+      </w:pPr>
+      <w:rPr>
+        <w:rFonts w:ascii="Courier New" w:hAnsi="Courier New" w:cs="Courier New" w:hint="default"/>
+      </w:rPr>
+    </w:lvl>
+    <w:lvl w:ilvl="2" w:tplc="04090005" w:tentative="1">
+      <w:start w:val="1"/>
+      <w:numFmt w:val="bullet"/>
+      <w:lvlText w:val=""/>
+      <w:lvlJc w:val="left"/>
+      <w:pPr>
+        <w:ind w:left="2160" w:hanging="360"/>
+      </w:pPr>
+      <w:rPr>
+        <w:rFonts w:ascii="Wingdings" w:hAnsi="Wingdings" w:hint="default"/>
+      </w:rPr>
+    </w:lvl>
+    <w:lvl w:ilvl="3" w:tplc="04090001" w:tentative="1">
+      <w:start w:val="1"/>
+      <w:numFmt w:val="bullet"/>
+      <w:lvlText w:val=""/>
+      <w:lvlJc w:val="left"/>
+      <w:pPr>
+        <w:ind w:left="2880" w:hanging="360"/>
+      </w:pPr>
+      <w:rPr>
+        <w:rFonts w:ascii="Symbol" w:hAnsi="Symbol" w:hint="default"/>
+      </w:rPr>
+    </w:lvl>
+    <w:lvl w:ilvl="4" w:tplc="04090003" w:tentative="1">
+      <w:start w:val="1"/>
+      <w:numFmt w:val="bullet"/>
+      <w:lvlText w:val="o"/>
+      <w:lvlJc w:val="left"/>
+      <w:pPr>
+        <w:ind w:left="3600" w:hanging="360"/>
+      </w:pPr>
+      <w:rPr>
+        <w:rFonts w:ascii="Courier New" w:hAnsi="Courier New" w:cs="Courier New" w:hint="default"/>
+      </w:rPr>
+    </w:lvl>
+    <w:lvl w:ilvl="5" w:tplc="04090005" w:tentative="1">
+      <w:start w:val="1"/>
+      <w:numFmt w:val="bullet"/>
+      <w:lvlText w:val=""/>
+      <w:lvlJc w:val="left"/>
+      <w:pPr>
+        <w:ind w:left="4320" w:hanging="360"/>
+      </w:pPr>
+      <w:rPr>
+        <w:rFonts w:ascii="Wingdings" w:hAnsi="Wingdings" w:hint="default"/>
+      </w:rPr>
+    </w:lvl>
+    <w:lvl w:ilvl="6" w:tplc="04090001" w:tentative="1">
+      <w:start w:val="1"/>
+      <w:numFmt w:val="bullet"/>
+      <w:lvlText w:val=""/>
+      <w:lvlJc w:val="left"/>
+      <w:pPr>
+        <w:ind w:left="5040" w:hanging="360"/>
+      </w:pPr>
+      <w:rPr>
+        <w:rFonts w:ascii="Symbol" w:hAnsi="Symbol" w:hint="default"/>
+      </w:rPr>
+    </w:lvl>
+    <w:lvl w:ilvl="7" w:tplc="04090003" w:tentative="1">
+      <w:start w:val="1"/>
+      <w:numFmt w:val="bullet"/>
+      <w:lvlText w:val="o"/>
+      <w:lvlJc w:val="left"/>
+      <w:pPr>
+        <w:ind w:left="5760" w:hanging="360"/>
+      </w:pPr>
+      <w:rPr>
+        <w:rFonts w:ascii="Courier New" w:hAnsi="Courier New" w:cs="Courier New" w:hint="default"/>
+      </w:rPr>
+    </w:lvl>
+    <w:lvl w:ilvl="8" w:tplc="04090005" w:tentative="1">
+      <w:start w:val="1"/>
+      <w:numFmt w:val="bullet"/>
+      <w:lvlText w:val=""/>
+      <w:lvlJc w:val="left"/>
+      <w:pPr>
+        <w:ind w:left="6480" w:hanging="360"/>
+      </w:pPr>
+      <w:rPr>
+        <w:rFonts w:ascii="Wingdings" w:hAnsi="Wingdings" w:hint="default"/>
+      </w:rPr>
+    </w:lvl>
+  </w:abstractNum>
   <w:num w:numId="1">
-    <w:abstractNumId w:val="2"/>
+    <w:abstractNumId w:val="4"/>
   </w:num>
   <w:num w:numId="2">
     <w:abstractNumId w:val="0"/>
   </w:num>
   <w:num w:numId="3">
+    <w:abstractNumId w:val="3"/>
+  </w:num>
+  <w:num w:numId="4">
+    <w:abstractNumId w:val="2"/>
+  </w:num>
+  <w:num w:numId="5">
     <w:abstractNumId w:val="1"/>
+  </w:num>
+  <w:num w:numId="6">
+    <w:abstractNumId w:val="5"/>
   </w:num>
 </w:numbering>
 </file>
@@ -1937,6 +2797,17 @@
       <w:szCs w:val="20"/>
     </w:rPr>
   </w:style>
+  <w:style w:type="character" w:styleId="Hyperlink">
+    <w:name w:val="Hyperlink"/>
+    <w:basedOn w:val="DefaultParagraphFont"/>
+    <w:uiPriority w:val="99"/>
+    <w:unhideWhenUsed/>
+    <w:rsid w:val="005E43A8"/>
+    <w:rPr>
+      <w:color w:val="0563C1" w:themeColor="hyperlink"/>
+      <w:u w:val="single"/>
+    </w:rPr>
+  </w:style>
 </w:styles>
 </file>
 

</xml_diff>